<commit_message>
Coneccion completa con la base de datos luego de alojarla en un servidor (Supabase)
</commit_message>
<xml_diff>
--- a/QUIEN QUIERE SER INGENIERO-CORRECCION DESPUES DEL DESASTRE.docx
+++ b/QUIEN QUIERE SER INGENIERO-CORRECCION DESPUES DEL DESASTRE.docx
@@ -1443,7 +1443,7 @@
         <w:rPr>
           <w:rFonts w:ascii="Times New Roman" w:hAnsi="Times New Roman" w:cs="Times New Roman"/>
         </w:rPr>
-        <w:t xml:space="preserve">para cursar una nueva asignatura que tenga que ver con esos temas ya vistos. por eso, hemos decidido crear un juego digital didáctico para que los </w:t>
+        <w:t xml:space="preserve">para cursar una nueva asignatura que tenga que ver con esos temas ya vistos. por eso, hemos decidido crear un juego didáctico para que los </w:t>
       </w:r>
       <w:r>
         <w:rPr>
@@ -1510,7 +1510,13 @@
         <w:rPr>
           <w:rFonts w:ascii="Times New Roman" w:hAnsi="Times New Roman" w:cs="Times New Roman"/>
         </w:rPr>
-        <w:t>quien</w:t>
+        <w:t>Q</w:t>
+      </w:r>
+      <w:r>
+        <w:rPr>
+          <w:rFonts w:ascii="Times New Roman" w:hAnsi="Times New Roman" w:cs="Times New Roman"/>
+        </w:rPr>
+        <w:t>uién</w:t>
       </w:r>
       <w:r>
         <w:rPr>
@@ -2101,7 +2107,19 @@
         <w:rPr>
           <w:rFonts w:ascii="Times New Roman" w:hAnsi="Times New Roman" w:cs="Times New Roman"/>
         </w:rPr>
-        <w:t>, pero no mas de ahí.</w:t>
+        <w:t xml:space="preserve">, pero no </w:t>
+      </w:r>
+      <w:r>
+        <w:rPr>
+          <w:rFonts w:ascii="Times New Roman" w:hAnsi="Times New Roman" w:cs="Times New Roman"/>
+        </w:rPr>
+        <w:t>más</w:t>
+      </w:r>
+      <w:r>
+        <w:rPr>
+          <w:rFonts w:ascii="Times New Roman" w:hAnsi="Times New Roman" w:cs="Times New Roman"/>
+        </w:rPr>
+        <w:t xml:space="preserve"> de ahí.</w:t>
       </w:r>
       <w:r>
         <w:rPr>
@@ -2169,16 +2187,6 @@
     </w:p>
     <w:p>
       <w:pPr>
-        <w:pStyle w:val="Textoindependiente"/>
-        <w:spacing w:before="61" w:line="360" w:lineRule="auto"/>
-        <w:jc w:val="both"/>
-        <w:rPr>
-          <w:rFonts w:ascii="Times New Roman" w:hAnsi="Times New Roman" w:cs="Times New Roman"/>
-        </w:rPr>
-      </w:pPr>
-    </w:p>
-    <w:p>
-      <w:pPr>
         <w:pStyle w:val="Ttulo1"/>
         <w:spacing w:line="360" w:lineRule="auto"/>
         <w:rPr>
@@ -2191,6 +2199,7 @@
           <w:rFonts w:ascii="Times New Roman" w:hAnsi="Times New Roman" w:cs="Times New Roman"/>
           <w:spacing w:val="-6"/>
         </w:rPr>
+        <w:lastRenderedPageBreak/>
         <w:t>Problemas</w:t>
       </w:r>
       <w:r>
@@ -3017,7 +3026,7 @@
         <w:rPr>
           <w:rFonts w:ascii="Times New Roman" w:hAnsi="Times New Roman" w:cs="Times New Roman"/>
         </w:rPr>
-        <w:t>Desarrollar una un juego digital didáctico,</w:t>
+        <w:t>Desarrollar una un juego didáctico,</w:t>
       </w:r>
       <w:r>
         <w:rPr>
@@ -3306,14 +3315,14 @@
         <w:rPr>
           <w:rFonts w:ascii="Times New Roman" w:hAnsi="Times New Roman" w:cs="Times New Roman"/>
         </w:rPr>
-        <w:t xml:space="preserve"> Si no hace vida dentro de la casa de estudios, entonces se le </w:t>
+        <w:t xml:space="preserve"> Si no hace vida dentro de la casa de estudios, entonces se le proporcionará una opción para que especifique su ocupación fuera de ella. Este </w:t>
       </w:r>
       <w:r>
         <w:rPr>
           <w:rFonts w:ascii="Times New Roman" w:hAnsi="Times New Roman" w:cs="Times New Roman"/>
         </w:rPr>
         <w:lastRenderedPageBreak/>
-        <w:t>proporcionará una opción para que especifique su ocupación fuera de ella. Este guardado será en una base de datos</w:t>
+        <w:t>guardado será en una base de datos</w:t>
       </w:r>
       <w:r>
         <w:rPr>
@@ -3983,6 +3992,15 @@
             <w:r>
               <w:rPr>
                 <w:rFonts w:ascii="Times New Roman" w:hAnsi="Times New Roman" w:cs="Times New Roman"/>
+                <w:spacing w:val="37"/>
+                <w:sz w:val="24"/>
+                <w:szCs w:val="24"/>
+              </w:rPr>
+              <w:t xml:space="preserve">el </w:t>
+            </w:r>
+            <w:r>
+              <w:rPr>
+                <w:rFonts w:ascii="Times New Roman" w:hAnsi="Times New Roman" w:cs="Times New Roman"/>
                 <w:sz w:val="24"/>
                 <w:szCs w:val="24"/>
               </w:rPr>
@@ -4546,6 +4564,20 @@
         </w:tc>
       </w:tr>
     </w:tbl>
+    <w:p>
+      <w:pPr>
+        <w:spacing w:before="195" w:line="360" w:lineRule="auto"/>
+        <w:ind w:left="338"/>
+        <w:jc w:val="center"/>
+        <w:rPr>
+          <w:rFonts w:ascii="Times New Roman" w:hAnsi="Times New Roman" w:cs="Times New Roman"/>
+          <w:b/>
+          <w:spacing w:val="-2"/>
+          <w:sz w:val="24"/>
+          <w:szCs w:val="24"/>
+        </w:rPr>
+      </w:pPr>
+    </w:p>
     <w:p>
       <w:pPr>
         <w:spacing w:before="195" w:line="360" w:lineRule="auto"/>
@@ -4642,7 +4674,7 @@
         </w:trPr>
         <w:tc>
           <w:tcPr>
-            <w:tcW w:w="1413" w:type="dxa"/>
+            <w:tcW w:w="1724" w:type="dxa"/>
           </w:tcPr>
           <w:p>
             <w:pPr>
@@ -4670,7 +4702,7 @@
         </w:tc>
         <w:tc>
           <w:tcPr>
-            <w:tcW w:w="10206" w:type="dxa"/>
+            <w:tcW w:w="9895" w:type="dxa"/>
           </w:tcPr>
           <w:p>
             <w:pPr>
@@ -4704,7 +4736,7 @@
         </w:trPr>
         <w:tc>
           <w:tcPr>
-            <w:tcW w:w="1413" w:type="dxa"/>
+            <w:tcW w:w="1724" w:type="dxa"/>
             <w:vMerge w:val="restart"/>
             <w:vAlign w:val="center"/>
           </w:tcPr>
@@ -4748,7 +4780,7 @@
         </w:tc>
         <w:tc>
           <w:tcPr>
-            <w:tcW w:w="10206" w:type="dxa"/>
+            <w:tcW w:w="9895" w:type="dxa"/>
           </w:tcPr>
           <w:p>
             <w:pPr>
@@ -4867,7 +4899,7 @@
         </w:trPr>
         <w:tc>
           <w:tcPr>
-            <w:tcW w:w="1413" w:type="dxa"/>
+            <w:tcW w:w="1724" w:type="dxa"/>
             <w:vMerge/>
             <w:vAlign w:val="center"/>
           </w:tcPr>
@@ -4889,7 +4921,7 @@
         </w:tc>
         <w:tc>
           <w:tcPr>
-            <w:tcW w:w="10206" w:type="dxa"/>
+            <w:tcW w:w="9895" w:type="dxa"/>
           </w:tcPr>
           <w:p>
             <w:pPr>
@@ -4911,7 +4943,19 @@
               <w:rPr>
                 <w:spacing w:val="-2"/>
               </w:rPr>
-              <w:t>El sistema debe ser estable, no tener trabas ni crashearse.</w:t>
+              <w:t>El sistema debe ser estable</w:t>
+            </w:r>
+            <w:r>
+              <w:rPr>
+                <w:spacing w:val="-2"/>
+              </w:rPr>
+              <w:t xml:space="preserve"> y</w:t>
+            </w:r>
+            <w:r>
+              <w:rPr>
+                <w:spacing w:val="-2"/>
+              </w:rPr>
+              <w:t xml:space="preserve"> no tener trabas ni crashearse.</w:t>
             </w:r>
           </w:p>
         </w:tc>
@@ -4923,7 +4967,7 @@
         </w:trPr>
         <w:tc>
           <w:tcPr>
-            <w:tcW w:w="1413" w:type="dxa"/>
+            <w:tcW w:w="1724" w:type="dxa"/>
             <w:vAlign w:val="center"/>
           </w:tcPr>
           <w:p>
@@ -4951,7 +4995,7 @@
         </w:tc>
         <w:tc>
           <w:tcPr>
-            <w:tcW w:w="10206" w:type="dxa"/>
+            <w:tcW w:w="9895" w:type="dxa"/>
           </w:tcPr>
           <w:p>
             <w:pPr>
@@ -4976,7 +5020,23 @@
                 <w:sz w:val="24"/>
                 <w:szCs w:val="24"/>
               </w:rPr>
-              <w:t>El sistema debe hacer una verificación en la que el usuario que entre tome el rol que le compete y así evitar que cualquiera pueda manipular el sistema.</w:t>
+              <w:t>El sistema debe hacer una verificación en la que</w:t>
+            </w:r>
+            <w:r>
+              <w:rPr>
+                <w:rFonts w:ascii="Times New Roman" w:hAnsi="Times New Roman" w:cs="Times New Roman"/>
+                <w:sz w:val="24"/>
+                <w:szCs w:val="24"/>
+              </w:rPr>
+              <w:t>,</w:t>
+            </w:r>
+            <w:r>
+              <w:rPr>
+                <w:rFonts w:ascii="Times New Roman" w:hAnsi="Times New Roman" w:cs="Times New Roman"/>
+                <w:sz w:val="24"/>
+                <w:szCs w:val="24"/>
+              </w:rPr>
+              <w:t xml:space="preserve"> el usuario que entre tome el rol que le compete y así evitar que cualquiera pueda manipular el sistema.</w:t>
             </w:r>
           </w:p>
         </w:tc>
@@ -4988,7 +5048,7 @@
         </w:trPr>
         <w:tc>
           <w:tcPr>
-            <w:tcW w:w="1413" w:type="dxa"/>
+            <w:tcW w:w="1724" w:type="dxa"/>
             <w:vMerge w:val="restart"/>
             <w:vAlign w:val="center"/>
           </w:tcPr>
@@ -5017,7 +5077,7 @@
         </w:tc>
         <w:tc>
           <w:tcPr>
-            <w:tcW w:w="10206" w:type="dxa"/>
+            <w:tcW w:w="9895" w:type="dxa"/>
           </w:tcPr>
           <w:p>
             <w:pPr>
@@ -5458,12 +5518,12 @@
       </w:tr>
       <w:tr>
         <w:trPr>
-          <w:trHeight w:val="1131"/>
+          <w:trHeight w:val="874"/>
           <w:jc w:val="center"/>
         </w:trPr>
         <w:tc>
           <w:tcPr>
-            <w:tcW w:w="1413" w:type="dxa"/>
+            <w:tcW w:w="1724" w:type="dxa"/>
             <w:vMerge/>
             <w:vAlign w:val="center"/>
           </w:tcPr>
@@ -5485,7 +5545,67 @@
         </w:tc>
         <w:tc>
           <w:tcPr>
-            <w:tcW w:w="10206" w:type="dxa"/>
+            <w:tcW w:w="9895" w:type="dxa"/>
+          </w:tcPr>
+          <w:p>
+            <w:pPr>
+              <w:pStyle w:val="Prrafodelista"/>
+              <w:numPr>
+                <w:ilvl w:val="0"/>
+                <w:numId w:val="26"/>
+              </w:numPr>
+              <w:tabs>
+                <w:tab w:val="left" w:pos="1058"/>
+              </w:tabs>
+              <w:spacing w:before="20" w:line="360" w:lineRule="auto"/>
+              <w:ind w:right="22"/>
+              <w:rPr>
+                <w:rFonts w:ascii="Times New Roman" w:hAnsi="Times New Roman" w:cs="Times New Roman"/>
+                <w:sz w:val="24"/>
+                <w:szCs w:val="24"/>
+              </w:rPr>
+            </w:pPr>
+            <w:r>
+              <w:rPr>
+                <w:rFonts w:ascii="Times New Roman" w:hAnsi="Times New Roman" w:cs="Times New Roman"/>
+                <w:sz w:val="24"/>
+                <w:szCs w:val="24"/>
+              </w:rPr>
+              <w:t>El sistema debe tener un Login/inicio de sesión, donde los usuarios puedan registrarse y en caso de ya estarlo, iniciar sesión con su usuario normal.</w:t>
+            </w:r>
+          </w:p>
+        </w:tc>
+      </w:tr>
+      <w:tr>
+        <w:trPr>
+          <w:trHeight w:val="1131"/>
+          <w:jc w:val="center"/>
+        </w:trPr>
+        <w:tc>
+          <w:tcPr>
+            <w:tcW w:w="1724" w:type="dxa"/>
+            <w:vMerge/>
+            <w:vAlign w:val="center"/>
+          </w:tcPr>
+          <w:p>
+            <w:pPr>
+              <w:pStyle w:val="Default"/>
+              <w:numPr>
+                <w:ilvl w:val="1"/>
+                <w:numId w:val="7"/>
+              </w:numPr>
+              <w:spacing w:after="61" w:line="360" w:lineRule="auto"/>
+              <w:jc w:val="center"/>
+              <w:rPr>
+                <w:b/>
+                <w:bCs/>
+              </w:rPr>
+            </w:pPr>
+          </w:p>
+        </w:tc>
+        <w:tc>
+          <w:tcPr>
+            <w:tcW w:w="9895" w:type="dxa"/>
           </w:tcPr>
           <w:p>
             <w:pPr>
@@ -5727,7 +5847,7 @@
         </w:trPr>
         <w:tc>
           <w:tcPr>
-            <w:tcW w:w="1413" w:type="dxa"/>
+            <w:tcW w:w="1724" w:type="dxa"/>
             <w:vMerge/>
             <w:vAlign w:val="center"/>
           </w:tcPr>
@@ -5749,7 +5869,7 @@
         </w:tc>
         <w:tc>
           <w:tcPr>
-            <w:tcW w:w="10206" w:type="dxa"/>
+            <w:tcW w:w="9895" w:type="dxa"/>
           </w:tcPr>
           <w:p>
             <w:pPr>
@@ -6042,7 +6162,7 @@
         </w:trPr>
         <w:tc>
           <w:tcPr>
-            <w:tcW w:w="1413" w:type="dxa"/>
+            <w:tcW w:w="1724" w:type="dxa"/>
             <w:vMerge/>
             <w:vAlign w:val="center"/>
           </w:tcPr>
@@ -6064,7 +6184,7 @@
         </w:tc>
         <w:tc>
           <w:tcPr>
-            <w:tcW w:w="10206" w:type="dxa"/>
+            <w:tcW w:w="9895" w:type="dxa"/>
           </w:tcPr>
           <w:p>
             <w:pPr>
@@ -6306,7 +6426,7 @@
         </w:trPr>
         <w:tc>
           <w:tcPr>
-            <w:tcW w:w="1413" w:type="dxa"/>
+            <w:tcW w:w="1724" w:type="dxa"/>
             <w:vMerge/>
             <w:vAlign w:val="center"/>
           </w:tcPr>
@@ -6328,7 +6448,7 @@
         </w:tc>
         <w:tc>
           <w:tcPr>
-            <w:tcW w:w="10206" w:type="dxa"/>
+            <w:tcW w:w="9895" w:type="dxa"/>
           </w:tcPr>
           <w:p>
             <w:pPr>
@@ -6519,7 +6639,7 @@
         </w:trPr>
         <w:tc>
           <w:tcPr>
-            <w:tcW w:w="1413" w:type="dxa"/>
+            <w:tcW w:w="1724" w:type="dxa"/>
             <w:vMerge/>
             <w:vAlign w:val="center"/>
           </w:tcPr>
@@ -6541,7 +6661,7 @@
         </w:tc>
         <w:tc>
           <w:tcPr>
-            <w:tcW w:w="10206" w:type="dxa"/>
+            <w:tcW w:w="9895" w:type="dxa"/>
           </w:tcPr>
           <w:p>
             <w:pPr>
@@ -6614,7 +6734,7 @@
         </w:trPr>
         <w:tc>
           <w:tcPr>
-            <w:tcW w:w="1413" w:type="dxa"/>
+            <w:tcW w:w="1724" w:type="dxa"/>
             <w:vMerge/>
             <w:vAlign w:val="center"/>
           </w:tcPr>
@@ -6636,7 +6756,7 @@
         </w:tc>
         <w:tc>
           <w:tcPr>
-            <w:tcW w:w="10206" w:type="dxa"/>
+            <w:tcW w:w="9895" w:type="dxa"/>
           </w:tcPr>
           <w:p>
             <w:pPr>
@@ -6725,7 +6845,8 @@
         </w:trPr>
         <w:tc>
           <w:tcPr>
-            <w:tcW w:w="1413" w:type="dxa"/>
+            <w:tcW w:w="1724" w:type="dxa"/>
+            <w:vMerge/>
             <w:vAlign w:val="center"/>
           </w:tcPr>
           <w:p>
@@ -6742,6 +6863,65 @@
                 <w:bCs/>
               </w:rPr>
             </w:pPr>
+          </w:p>
+        </w:tc>
+        <w:tc>
+          <w:tcPr>
+            <w:tcW w:w="9895" w:type="dxa"/>
+          </w:tcPr>
+          <w:p>
+            <w:pPr>
+              <w:pStyle w:val="Prrafodelista"/>
+              <w:numPr>
+                <w:ilvl w:val="0"/>
+                <w:numId w:val="26"/>
+              </w:numPr>
+              <w:tabs>
+                <w:tab w:val="left" w:pos="1058"/>
+              </w:tabs>
+              <w:spacing w:before="20" w:line="360" w:lineRule="auto"/>
+              <w:ind w:right="22"/>
+              <w:rPr>
+                <w:rFonts w:ascii="Times New Roman" w:hAnsi="Times New Roman" w:cs="Times New Roman"/>
+                <w:sz w:val="24"/>
+                <w:szCs w:val="24"/>
+              </w:rPr>
+            </w:pPr>
+            <w:r>
+              <w:rPr>
+                <w:rFonts w:ascii="Times New Roman" w:hAnsi="Times New Roman" w:cs="Times New Roman"/>
+                <w:sz w:val="24"/>
+                <w:szCs w:val="24"/>
+              </w:rPr>
+              <w:t>El sistema debe tener 3 niveles de dificultad para las preguntas (nivel fácil, nivel medio, nivel dificil).</w:t>
+            </w:r>
+          </w:p>
+        </w:tc>
+      </w:tr>
+      <w:tr>
+        <w:trPr>
+          <w:trHeight w:val="850"/>
+          <w:jc w:val="center"/>
+        </w:trPr>
+        <w:tc>
+          <w:tcPr>
+            <w:tcW w:w="1724" w:type="dxa"/>
+            <w:vAlign w:val="center"/>
+          </w:tcPr>
+          <w:p>
+            <w:pPr>
+              <w:pStyle w:val="Default"/>
+              <w:numPr>
+                <w:ilvl w:val="1"/>
+                <w:numId w:val="7"/>
+              </w:numPr>
+              <w:spacing w:after="61" w:line="360" w:lineRule="auto"/>
+              <w:jc w:val="center"/>
+              <w:rPr>
+                <w:b/>
+                <w:bCs/>
+              </w:rPr>
+            </w:pPr>
             <w:r>
               <w:rPr>
                 <w:b/>
@@ -6753,7 +6933,7 @@
         </w:tc>
         <w:tc>
           <w:tcPr>
-            <w:tcW w:w="10206" w:type="dxa"/>
+            <w:tcW w:w="9895" w:type="dxa"/>
           </w:tcPr>
           <w:p>
             <w:pPr>
@@ -6778,7 +6958,7 @@
         </w:trPr>
         <w:tc>
           <w:tcPr>
-            <w:tcW w:w="1413" w:type="dxa"/>
+            <w:tcW w:w="1724" w:type="dxa"/>
             <w:vAlign w:val="center"/>
           </w:tcPr>
           <w:p>
@@ -6800,13 +6980,14 @@
                 <w:b/>
                 <w:bCs/>
               </w:rPr>
+              <w:lastRenderedPageBreak/>
               <w:t>Escalabilidad</w:t>
             </w:r>
           </w:p>
         </w:tc>
         <w:tc>
           <w:tcPr>
-            <w:tcW w:w="10206" w:type="dxa"/>
+            <w:tcW w:w="9895" w:type="dxa"/>
           </w:tcPr>
           <w:p>
             <w:pPr>
@@ -7099,7 +7280,7 @@
         </w:trPr>
         <w:tc>
           <w:tcPr>
-            <w:tcW w:w="1413" w:type="dxa"/>
+            <w:tcW w:w="1724" w:type="dxa"/>
             <w:vAlign w:val="center"/>
           </w:tcPr>
           <w:p>
@@ -7127,7 +7308,7 @@
         </w:tc>
         <w:tc>
           <w:tcPr>
-            <w:tcW w:w="10206" w:type="dxa"/>
+            <w:tcW w:w="9895" w:type="dxa"/>
           </w:tcPr>
           <w:p>
             <w:pPr>
@@ -7178,6 +7359,19 @@
         </w:tc>
       </w:tr>
     </w:tbl>
+    <w:p>
+      <w:pPr>
+        <w:spacing w:line="360" w:lineRule="auto"/>
+        <w:jc w:val="center"/>
+        <w:rPr>
+          <w:rFonts w:ascii="Times New Roman" w:hAnsi="Times New Roman" w:cs="Times New Roman"/>
+          <w:b/>
+          <w:bCs/>
+          <w:sz w:val="24"/>
+          <w:szCs w:val="24"/>
+        </w:rPr>
+      </w:pPr>
+    </w:p>
     <w:p>
       <w:pPr>
         <w:spacing w:line="360" w:lineRule="auto"/>
@@ -7242,7 +7436,6 @@
                 <w:sz w:val="24"/>
                 <w:szCs w:val="24"/>
               </w:rPr>
-              <w:lastRenderedPageBreak/>
               <w:t>Item</w:t>
             </w:r>
           </w:p>
@@ -7724,7 +7917,7 @@
                 <w:sz w:val="24"/>
                 <w:szCs w:val="24"/>
               </w:rPr>
-              <w:t>FreeSimpleGUI</w:t>
+              <w:t>CustomTkinter</w:t>
             </w:r>
           </w:p>
         </w:tc>
@@ -7749,7 +7942,15 @@
                 <w:sz w:val="24"/>
                 <w:szCs w:val="24"/>
               </w:rPr>
-              <w:t>FreeSimpleGUI lo utilizaremos para la interfaz gráfica.</w:t>
+              <w:t>CustomTkinter</w:t>
+            </w:r>
+            <w:r>
+              <w:rPr>
+                <w:rFonts w:ascii="Times New Roman" w:hAnsi="Times New Roman" w:cs="Times New Roman"/>
+                <w:sz w:val="24"/>
+                <w:szCs w:val="24"/>
+              </w:rPr>
+              <w:t xml:space="preserve"> lo utilizaremos para la interfaz gráfica.</w:t>
             </w:r>
           </w:p>
         </w:tc>
@@ -8140,7 +8341,15 @@
                 <w:sz w:val="24"/>
                 <w:szCs w:val="24"/>
               </w:rPr>
-              <w:t>, Railway</w:t>
+              <w:t xml:space="preserve">, </w:t>
+            </w:r>
+            <w:r>
+              <w:rPr>
+                <w:rFonts w:ascii="Times New Roman" w:hAnsi="Times New Roman" w:cs="Times New Roman"/>
+                <w:sz w:val="24"/>
+                <w:szCs w:val="24"/>
+              </w:rPr>
+              <w:t>Supabase, Railway</w:t>
             </w:r>
           </w:p>
         </w:tc>
@@ -8179,6 +8388,19 @@
         </w:tc>
       </w:tr>
     </w:tbl>
+    <w:p>
+      <w:pPr>
+        <w:spacing w:line="360" w:lineRule="auto"/>
+        <w:jc w:val="center"/>
+        <w:rPr>
+          <w:rFonts w:ascii="Times New Roman" w:hAnsi="Times New Roman" w:cs="Times New Roman"/>
+          <w:b/>
+          <w:bCs/>
+          <w:sz w:val="24"/>
+          <w:szCs w:val="24"/>
+        </w:rPr>
+      </w:pPr>
+    </w:p>
     <w:p>
       <w:pPr>
         <w:spacing w:line="360" w:lineRule="auto"/>
@@ -8465,7 +8687,6 @@
                 <w:sz w:val="24"/>
                 <w:szCs w:val="24"/>
               </w:rPr>
-              <w:lastRenderedPageBreak/>
               <w:t>Licencias.</w:t>
             </w:r>
           </w:p>

</xml_diff>

<commit_message>
creacion de diferentes archivos para mas funciones
</commit_message>
<xml_diff>
--- a/QUIEN QUIERE SER INGENIERO-CORRECCION DESPUES DEL DESASTRE.docx
+++ b/QUIEN QUIERE SER INGENIERO-CORRECCION DESPUES DEL DESASTRE.docx
@@ -1116,6 +1116,7 @@
         </w:rPr>
         <w:t xml:space="preserve">  </w:t>
       </w:r>
+      <w:proofErr w:type="spellStart"/>
       <w:r>
         <w:rPr>
           <w:rFonts w:ascii="Times New Roman" w:hAnsi="Times New Roman" w:cs="Times New Roman"/>
@@ -1124,6 +1125,7 @@
         </w:rPr>
         <w:t>ANGHELIS</w:t>
       </w:r>
+      <w:proofErr w:type="spellEnd"/>
       <w:r>
         <w:rPr>
           <w:rFonts w:ascii="Times New Roman" w:hAnsi="Times New Roman" w:cs="Times New Roman"/>
@@ -1200,6 +1202,7 @@
           <w:szCs w:val="24"/>
         </w:rPr>
       </w:pPr>
+      <w:proofErr w:type="spellStart"/>
       <w:r>
         <w:rPr>
           <w:rFonts w:ascii="Times New Roman" w:hAnsi="Times New Roman" w:cs="Times New Roman"/>
@@ -1208,6 +1211,7 @@
         </w:rPr>
         <w:t>ANGELIS</w:t>
       </w:r>
+      <w:proofErr w:type="spellEnd"/>
       <w:r>
         <w:rPr>
           <w:rFonts w:ascii="Times New Roman" w:hAnsi="Times New Roman" w:cs="Times New Roman"/>
@@ -4955,7 +4959,21 @@
               <w:rPr>
                 <w:spacing w:val="-2"/>
               </w:rPr>
-              <w:t xml:space="preserve"> no tener trabas ni crashearse.</w:t>
+              <w:t xml:space="preserve"> no tener trabas ni </w:t>
+            </w:r>
+            <w:proofErr w:type="spellStart"/>
+            <w:r>
+              <w:rPr>
+                <w:spacing w:val="-2"/>
+              </w:rPr>
+              <w:t>crashearse</w:t>
+            </w:r>
+            <w:proofErr w:type="spellEnd"/>
+            <w:r>
+              <w:rPr>
+                <w:spacing w:val="-2"/>
+              </w:rPr>
+              <w:t>.</w:t>
             </w:r>
           </w:p>
         </w:tc>
@@ -5571,7 +5589,25 @@
                 <w:sz w:val="24"/>
                 <w:szCs w:val="24"/>
               </w:rPr>
-              <w:t>El sistema debe tener un Login/inicio de sesión, donde los usuarios puedan registrarse y en caso de ya estarlo, iniciar sesión con su usuario normal.</w:t>
+              <w:t xml:space="preserve">El sistema debe tener un </w:t>
+            </w:r>
+            <w:proofErr w:type="spellStart"/>
+            <w:r>
+              <w:rPr>
+                <w:rFonts w:ascii="Times New Roman" w:hAnsi="Times New Roman" w:cs="Times New Roman"/>
+                <w:sz w:val="24"/>
+                <w:szCs w:val="24"/>
+              </w:rPr>
+              <w:t>Login</w:t>
+            </w:r>
+            <w:proofErr w:type="spellEnd"/>
+            <w:r>
+              <w:rPr>
+                <w:rFonts w:ascii="Times New Roman" w:hAnsi="Times New Roman" w:cs="Times New Roman"/>
+                <w:sz w:val="24"/>
+                <w:szCs w:val="24"/>
+              </w:rPr>
+              <w:t>/inicio de sesión, donde los usuarios puedan registrarse y en caso de ya estarlo, iniciar sesión con su usuario normal.</w:t>
             </w:r>
           </w:p>
         </w:tc>
@@ -6722,7 +6758,25 @@
                 <w:sz w:val="24"/>
                 <w:szCs w:val="24"/>
               </w:rPr>
-              <w:t>“física”, “programación”, etc…</w:t>
+              <w:t xml:space="preserve">“física”, “programación”, </w:t>
+            </w:r>
+            <w:proofErr w:type="spellStart"/>
+            <w:r>
+              <w:rPr>
+                <w:rFonts w:ascii="Times New Roman" w:hAnsi="Times New Roman" w:cs="Times New Roman"/>
+                <w:sz w:val="24"/>
+                <w:szCs w:val="24"/>
+              </w:rPr>
+              <w:t>etc</w:t>
+            </w:r>
+            <w:proofErr w:type="spellEnd"/>
+            <w:r>
+              <w:rPr>
+                <w:rFonts w:ascii="Times New Roman" w:hAnsi="Times New Roman" w:cs="Times New Roman"/>
+                <w:sz w:val="24"/>
+                <w:szCs w:val="24"/>
+              </w:rPr>
+              <w:t>…</w:t>
             </w:r>
           </w:p>
         </w:tc>
@@ -6893,7 +6947,25 @@
                 <w:sz w:val="24"/>
                 <w:szCs w:val="24"/>
               </w:rPr>
-              <w:t>El sistema debe tener 3 niveles de dificultad para las preguntas (nivel fácil, nivel medio, nivel dificil).</w:t>
+              <w:t xml:space="preserve">El sistema debe tener 3 niveles de dificultad para las preguntas (nivel fácil, nivel medio, nivel </w:t>
+            </w:r>
+            <w:proofErr w:type="spellStart"/>
+            <w:r>
+              <w:rPr>
+                <w:rFonts w:ascii="Times New Roman" w:hAnsi="Times New Roman" w:cs="Times New Roman"/>
+                <w:sz w:val="24"/>
+                <w:szCs w:val="24"/>
+              </w:rPr>
+              <w:t>dificil</w:t>
+            </w:r>
+            <w:proofErr w:type="spellEnd"/>
+            <w:r>
+              <w:rPr>
+                <w:rFonts w:ascii="Times New Roman" w:hAnsi="Times New Roman" w:cs="Times New Roman"/>
+                <w:sz w:val="24"/>
+                <w:szCs w:val="24"/>
+              </w:rPr>
+              <w:t>).</w:t>
             </w:r>
           </w:p>
         </w:tc>
@@ -7321,7 +7393,15 @@
               <w:jc w:val="both"/>
             </w:pPr>
             <w:r>
-              <w:t xml:space="preserve">El sistema debe estar separado por diferentes scripts que contengan una función en específico, por ej: un script para funciones, uno para el apartado visual, uno </w:t>
+              <w:t xml:space="preserve">El sistema debe estar separado por diferentes scripts que contengan una función en específico, por </w:t>
+            </w:r>
+            <w:proofErr w:type="spellStart"/>
+            <w:r>
+              <w:t>ej</w:t>
+            </w:r>
+            <w:proofErr w:type="spellEnd"/>
+            <w:r>
+              <w:t xml:space="preserve">: un script para funciones, uno para el apartado visual, uno </w:t>
             </w:r>
             <w:commentRangeStart w:id="10"/>
             <w:commentRangeStart w:id="11"/>
@@ -7353,7 +7433,15 @@
               <w:commentReference w:id="11"/>
             </w:r>
             <w:r>
-              <w:t xml:space="preserve"> las clases, etc…</w:t>
+              <w:t xml:space="preserve"> las clases, </w:t>
+            </w:r>
+            <w:proofErr w:type="spellStart"/>
+            <w:r>
+              <w:t>etc</w:t>
+            </w:r>
+            <w:proofErr w:type="spellEnd"/>
+            <w:r>
+              <w:t>…</w:t>
             </w:r>
           </w:p>
         </w:tc>
@@ -7428,6 +7516,7 @@
                 <w:szCs w:val="24"/>
               </w:rPr>
             </w:pPr>
+            <w:proofErr w:type="spellStart"/>
             <w:r>
               <w:rPr>
                 <w:rFonts w:ascii="Times New Roman" w:hAnsi="Times New Roman" w:cs="Times New Roman"/>
@@ -7438,6 +7527,7 @@
               </w:rPr>
               <w:t>Item</w:t>
             </w:r>
+            <w:proofErr w:type="spellEnd"/>
           </w:p>
         </w:tc>
         <w:tc>
@@ -7684,15 +7774,7 @@
                 <w:sz w:val="24"/>
                 <w:szCs w:val="24"/>
               </w:rPr>
-              <w:t>Patrón</w:t>
-            </w:r>
-            <w:r>
-              <w:rPr>
-                <w:rFonts w:ascii="Times New Roman" w:hAnsi="Times New Roman" w:cs="Times New Roman"/>
-                <w:sz w:val="24"/>
-                <w:szCs w:val="24"/>
-              </w:rPr>
-              <w:t>es</w:t>
+              <w:t>Patrones</w:t>
             </w:r>
             <w:r>
               <w:rPr>
@@ -7722,6 +7804,7 @@
                 <w:lang w:val="es-VE"/>
               </w:rPr>
             </w:pPr>
+            <w:proofErr w:type="spellStart"/>
             <w:r>
               <w:rPr>
                 <w:rFonts w:ascii="Times New Roman" w:hAnsi="Times New Roman" w:cs="Times New Roman"/>
@@ -7729,7 +7812,17 @@
                 <w:szCs w:val="24"/>
                 <w:lang w:val="es-VE"/>
               </w:rPr>
-              <w:t>MVC (Modelo-Vista-Controlador)</w:t>
+              <w:t>MVC</w:t>
+            </w:r>
+            <w:proofErr w:type="spellEnd"/>
+            <w:r>
+              <w:rPr>
+                <w:rFonts w:ascii="Times New Roman" w:hAnsi="Times New Roman" w:cs="Times New Roman"/>
+                <w:sz w:val="24"/>
+                <w:szCs w:val="24"/>
+                <w:lang w:val="es-VE"/>
+              </w:rPr>
+              <w:t xml:space="preserve"> (Modelo-Vista-Controlador)</w:t>
             </w:r>
           </w:p>
           <w:p>
@@ -7766,6 +7859,7 @@
                 <w:lang w:val="es-VE"/>
               </w:rPr>
             </w:pPr>
+            <w:proofErr w:type="spellStart"/>
             <w:r>
               <w:rPr>
                 <w:rFonts w:ascii="Times New Roman" w:hAnsi="Times New Roman" w:cs="Times New Roman"/>
@@ -7773,7 +7867,17 @@
                 <w:szCs w:val="24"/>
                 <w:lang w:val="es-VE"/>
               </w:rPr>
-              <w:t xml:space="preserve">MVC porque </w:t>
+              <w:t>MVC</w:t>
+            </w:r>
+            <w:proofErr w:type="spellEnd"/>
+            <w:r>
+              <w:rPr>
+                <w:rFonts w:ascii="Times New Roman" w:hAnsi="Times New Roman" w:cs="Times New Roman"/>
+                <w:sz w:val="24"/>
+                <w:szCs w:val="24"/>
+                <w:lang w:val="es-VE"/>
+              </w:rPr>
+              <w:t xml:space="preserve"> porque </w:t>
             </w:r>
             <w:r>
               <w:rPr>
@@ -7862,7 +7966,43 @@
                 <w:sz w:val="24"/>
                 <w:szCs w:val="24"/>
               </w:rPr>
-              <w:t>Es un lenguaje fácil de usar y de aprender, perfecto para el Back-End y también viable para el Front-End, no necesitamos lenguajes.</w:t>
+              <w:t>Es un lenguaje fácil de usar y de aprender, perfecto para el Back-</w:t>
+            </w:r>
+            <w:proofErr w:type="spellStart"/>
+            <w:r>
+              <w:rPr>
+                <w:rFonts w:ascii="Times New Roman" w:hAnsi="Times New Roman" w:cs="Times New Roman"/>
+                <w:sz w:val="24"/>
+                <w:szCs w:val="24"/>
+              </w:rPr>
+              <w:t>End</w:t>
+            </w:r>
+            <w:proofErr w:type="spellEnd"/>
+            <w:r>
+              <w:rPr>
+                <w:rFonts w:ascii="Times New Roman" w:hAnsi="Times New Roman" w:cs="Times New Roman"/>
+                <w:sz w:val="24"/>
+                <w:szCs w:val="24"/>
+              </w:rPr>
+              <w:t xml:space="preserve"> y también viable para el Front-</w:t>
+            </w:r>
+            <w:proofErr w:type="spellStart"/>
+            <w:r>
+              <w:rPr>
+                <w:rFonts w:ascii="Times New Roman" w:hAnsi="Times New Roman" w:cs="Times New Roman"/>
+                <w:sz w:val="24"/>
+                <w:szCs w:val="24"/>
+              </w:rPr>
+              <w:t>End</w:t>
+            </w:r>
+            <w:proofErr w:type="spellEnd"/>
+            <w:r>
+              <w:rPr>
+                <w:rFonts w:ascii="Times New Roman" w:hAnsi="Times New Roman" w:cs="Times New Roman"/>
+                <w:sz w:val="24"/>
+                <w:szCs w:val="24"/>
+              </w:rPr>
+              <w:t>, no necesitamos lenguajes.</w:t>
             </w:r>
           </w:p>
         </w:tc>
@@ -7911,6 +8051,7 @@
                 <w:szCs w:val="24"/>
               </w:rPr>
             </w:pPr>
+            <w:proofErr w:type="spellStart"/>
             <w:r>
               <w:rPr>
                 <w:rFonts w:ascii="Times New Roman" w:hAnsi="Times New Roman" w:cs="Times New Roman"/>
@@ -7919,6 +8060,7 @@
               </w:rPr>
               <w:t>CustomTkinter</w:t>
             </w:r>
+            <w:proofErr w:type="spellEnd"/>
           </w:p>
         </w:tc>
         <w:tc>
@@ -7936,6 +8078,7 @@
                 <w:szCs w:val="24"/>
               </w:rPr>
             </w:pPr>
+            <w:proofErr w:type="spellStart"/>
             <w:r>
               <w:rPr>
                 <w:rFonts w:ascii="Times New Roman" w:hAnsi="Times New Roman" w:cs="Times New Roman"/>
@@ -7944,6 +8087,7 @@
               </w:rPr>
               <w:t>CustomTkinter</w:t>
             </w:r>
+            <w:proofErr w:type="spellEnd"/>
             <w:r>
               <w:rPr>
                 <w:rFonts w:ascii="Times New Roman" w:hAnsi="Times New Roman" w:cs="Times New Roman"/>
@@ -7999,13 +8143,23 @@
                 <w:szCs w:val="24"/>
               </w:rPr>
             </w:pPr>
-            <w:r>
-              <w:rPr>
-                <w:rFonts w:ascii="Times New Roman" w:hAnsi="Times New Roman" w:cs="Times New Roman"/>
-                <w:sz w:val="24"/>
-                <w:szCs w:val="24"/>
-              </w:rPr>
-              <w:t xml:space="preserve">Threading, time </w:t>
+            <w:proofErr w:type="spellStart"/>
+            <w:r>
+              <w:rPr>
+                <w:rFonts w:ascii="Times New Roman" w:hAnsi="Times New Roman" w:cs="Times New Roman"/>
+                <w:sz w:val="24"/>
+                <w:szCs w:val="24"/>
+              </w:rPr>
+              <w:t>Threading</w:t>
+            </w:r>
+            <w:proofErr w:type="spellEnd"/>
+            <w:r>
+              <w:rPr>
+                <w:rFonts w:ascii="Times New Roman" w:hAnsi="Times New Roman" w:cs="Times New Roman"/>
+                <w:sz w:val="24"/>
+                <w:szCs w:val="24"/>
+              </w:rPr>
+              <w:t xml:space="preserve">, time </w:t>
             </w:r>
           </w:p>
         </w:tc>
@@ -8126,6 +8280,7 @@
                 <w:szCs w:val="24"/>
               </w:rPr>
             </w:pPr>
+            <w:proofErr w:type="spellStart"/>
             <w:r>
               <w:rPr>
                 <w:rFonts w:ascii="Times New Roman" w:hAnsi="Times New Roman" w:cs="Times New Roman"/>
@@ -8134,6 +8289,7 @@
               </w:rPr>
               <w:t>SGBD</w:t>
             </w:r>
+            <w:proofErr w:type="spellEnd"/>
           </w:p>
         </w:tc>
         <w:tc>
@@ -8151,13 +8307,23 @@
                 <w:szCs w:val="24"/>
               </w:rPr>
             </w:pPr>
-            <w:r>
-              <w:rPr>
-                <w:rFonts w:ascii="Times New Roman" w:hAnsi="Times New Roman" w:cs="Times New Roman"/>
-                <w:sz w:val="24"/>
-                <w:szCs w:val="24"/>
-              </w:rPr>
-              <w:t>PgAdmin 4</w:t>
+            <w:proofErr w:type="spellStart"/>
+            <w:r>
+              <w:rPr>
+                <w:rFonts w:ascii="Times New Roman" w:hAnsi="Times New Roman" w:cs="Times New Roman"/>
+                <w:sz w:val="24"/>
+                <w:szCs w:val="24"/>
+              </w:rPr>
+              <w:t>PgAdmin</w:t>
+            </w:r>
+            <w:proofErr w:type="spellEnd"/>
+            <w:r>
+              <w:rPr>
+                <w:rFonts w:ascii="Times New Roman" w:hAnsi="Times New Roman" w:cs="Times New Roman"/>
+                <w:sz w:val="24"/>
+                <w:szCs w:val="24"/>
+              </w:rPr>
+              <w:t xml:space="preserve"> 4</w:t>
             </w:r>
           </w:p>
         </w:tc>
@@ -8182,7 +8348,25 @@
                 <w:sz w:val="24"/>
                 <w:szCs w:val="24"/>
               </w:rPr>
-              <w:t>Es el SGBD que viene por defecto con PostgreSQL</w:t>
+              <w:t xml:space="preserve">Es el </w:t>
+            </w:r>
+            <w:proofErr w:type="spellStart"/>
+            <w:r>
+              <w:rPr>
+                <w:rFonts w:ascii="Times New Roman" w:hAnsi="Times New Roman" w:cs="Times New Roman"/>
+                <w:sz w:val="24"/>
+                <w:szCs w:val="24"/>
+              </w:rPr>
+              <w:t>SGBD</w:t>
+            </w:r>
+            <w:proofErr w:type="spellEnd"/>
+            <w:r>
+              <w:rPr>
+                <w:rFonts w:ascii="Times New Roman" w:hAnsi="Times New Roman" w:cs="Times New Roman"/>
+                <w:sz w:val="24"/>
+                <w:szCs w:val="24"/>
+              </w:rPr>
+              <w:t xml:space="preserve"> que viene por defecto con PostgreSQL</w:t>
             </w:r>
           </w:p>
         </w:tc>
@@ -8206,6 +8390,7 @@
                 <w:szCs w:val="24"/>
               </w:rPr>
             </w:pPr>
+            <w:proofErr w:type="spellStart"/>
             <w:r>
               <w:rPr>
                 <w:rFonts w:ascii="Times New Roman" w:hAnsi="Times New Roman" w:cs="Times New Roman"/>
@@ -8214,6 +8399,7 @@
               </w:rPr>
               <w:t>ORM</w:t>
             </w:r>
+            <w:proofErr w:type="spellEnd"/>
           </w:p>
         </w:tc>
         <w:tc>
@@ -8231,14 +8417,34 @@
                 <w:szCs w:val="24"/>
               </w:rPr>
             </w:pPr>
-            <w:r>
-              <w:rPr>
-                <w:rFonts w:ascii="Times New Roman" w:hAnsi="Times New Roman" w:cs="Times New Roman"/>
-                <w:sz w:val="24"/>
-                <w:szCs w:val="24"/>
-              </w:rPr>
-              <w:t>SQLAlchemy ORM</w:t>
-            </w:r>
+            <w:proofErr w:type="spellStart"/>
+            <w:r>
+              <w:rPr>
+                <w:rFonts w:ascii="Times New Roman" w:hAnsi="Times New Roman" w:cs="Times New Roman"/>
+                <w:sz w:val="24"/>
+                <w:szCs w:val="24"/>
+              </w:rPr>
+              <w:t>SQLAlchemy</w:t>
+            </w:r>
+            <w:proofErr w:type="spellEnd"/>
+            <w:r>
+              <w:rPr>
+                <w:rFonts w:ascii="Times New Roman" w:hAnsi="Times New Roman" w:cs="Times New Roman"/>
+                <w:sz w:val="24"/>
+                <w:szCs w:val="24"/>
+              </w:rPr>
+              <w:t xml:space="preserve"> </w:t>
+            </w:r>
+            <w:proofErr w:type="spellStart"/>
+            <w:r>
+              <w:rPr>
+                <w:rFonts w:ascii="Times New Roman" w:hAnsi="Times New Roman" w:cs="Times New Roman"/>
+                <w:sz w:val="24"/>
+                <w:szCs w:val="24"/>
+              </w:rPr>
+              <w:t>ORM</w:t>
+            </w:r>
+            <w:proofErr w:type="spellEnd"/>
           </w:p>
         </w:tc>
         <w:tc>
@@ -8327,6 +8533,7 @@
                 <w:szCs w:val="24"/>
               </w:rPr>
             </w:pPr>
+            <w:proofErr w:type="spellStart"/>
             <w:r>
               <w:rPr>
                 <w:rFonts w:ascii="Times New Roman" w:hAnsi="Times New Roman" w:cs="Times New Roman"/>
@@ -8335,6 +8542,7 @@
               </w:rPr>
               <w:t>PyInstaller</w:t>
             </w:r>
+            <w:proofErr w:type="spellEnd"/>
             <w:r>
               <w:rPr>
                 <w:rFonts w:ascii="Times New Roman" w:hAnsi="Times New Roman" w:cs="Times New Roman"/>
@@ -8343,14 +8551,34 @@
               </w:rPr>
               <w:t xml:space="preserve">, </w:t>
             </w:r>
-            <w:r>
-              <w:rPr>
-                <w:rFonts w:ascii="Times New Roman" w:hAnsi="Times New Roman" w:cs="Times New Roman"/>
-                <w:sz w:val="24"/>
-                <w:szCs w:val="24"/>
-              </w:rPr>
-              <w:t>Supabase, Railway</w:t>
-            </w:r>
+            <w:proofErr w:type="spellStart"/>
+            <w:r>
+              <w:rPr>
+                <w:rFonts w:ascii="Times New Roman" w:hAnsi="Times New Roman" w:cs="Times New Roman"/>
+                <w:sz w:val="24"/>
+                <w:szCs w:val="24"/>
+              </w:rPr>
+              <w:t>Supabase</w:t>
+            </w:r>
+            <w:proofErr w:type="spellEnd"/>
+            <w:r>
+              <w:rPr>
+                <w:rFonts w:ascii="Times New Roman" w:hAnsi="Times New Roman" w:cs="Times New Roman"/>
+                <w:sz w:val="24"/>
+                <w:szCs w:val="24"/>
+              </w:rPr>
+              <w:t xml:space="preserve">, </w:t>
+            </w:r>
+            <w:proofErr w:type="spellStart"/>
+            <w:r>
+              <w:rPr>
+                <w:rFonts w:ascii="Times New Roman" w:hAnsi="Times New Roman" w:cs="Times New Roman"/>
+                <w:sz w:val="24"/>
+                <w:szCs w:val="24"/>
+              </w:rPr>
+              <w:t>Railway</w:t>
+            </w:r>
+            <w:proofErr w:type="spellEnd"/>
           </w:p>
         </w:tc>
         <w:tc>
@@ -8382,7 +8610,25 @@
                 <w:sz w:val="24"/>
                 <w:szCs w:val="24"/>
               </w:rPr>
-              <w:t>hará que nuestro programa funcione en cualquier computador. Railway será el servidor que utilizaremos para desplegar nuestro proyecto.</w:t>
+              <w:t xml:space="preserve">hará que nuestro programa funcione en cualquier computador. </w:t>
+            </w:r>
+            <w:proofErr w:type="spellStart"/>
+            <w:r>
+              <w:rPr>
+                <w:rFonts w:ascii="Times New Roman" w:hAnsi="Times New Roman" w:cs="Times New Roman"/>
+                <w:sz w:val="24"/>
+                <w:szCs w:val="24"/>
+              </w:rPr>
+              <w:t>Railway</w:t>
+            </w:r>
+            <w:proofErr w:type="spellEnd"/>
+            <w:r>
+              <w:rPr>
+                <w:rFonts w:ascii="Times New Roman" w:hAnsi="Times New Roman" w:cs="Times New Roman"/>
+                <w:sz w:val="24"/>
+                <w:szCs w:val="24"/>
+              </w:rPr>
+              <w:t xml:space="preserve"> será el servidor que utilizaremos para desplegar nuestro proyecto.</w:t>
             </w:r>
           </w:p>
         </w:tc>
@@ -8781,15 +9027,27 @@
               </w:rPr>
               <w:t xml:space="preserve"> </w:t>
             </w:r>
-            <w:r>
-              <w:rPr>
-                <w:rFonts w:ascii="Times New Roman" w:hAnsi="Times New Roman" w:cs="Times New Roman"/>
-                <w:b/>
-                <w:bCs/>
-                <w:sz w:val="24"/>
-                <w:szCs w:val="24"/>
-              </w:rPr>
-              <w:t>API`s de pago.</w:t>
+            <w:proofErr w:type="spellStart"/>
+            <w:r>
+              <w:rPr>
+                <w:rFonts w:ascii="Times New Roman" w:hAnsi="Times New Roman" w:cs="Times New Roman"/>
+                <w:b/>
+                <w:bCs/>
+                <w:sz w:val="24"/>
+                <w:szCs w:val="24"/>
+              </w:rPr>
+              <w:t>API`s</w:t>
+            </w:r>
+            <w:proofErr w:type="spellEnd"/>
+            <w:r>
+              <w:rPr>
+                <w:rFonts w:ascii="Times New Roman" w:hAnsi="Times New Roman" w:cs="Times New Roman"/>
+                <w:b/>
+                <w:bCs/>
+                <w:sz w:val="24"/>
+                <w:szCs w:val="24"/>
+              </w:rPr>
+              <w:t xml:space="preserve"> de pago.</w:t>
             </w:r>
           </w:p>
         </w:tc>
@@ -8899,6 +9157,7 @@
                 <w:szCs w:val="24"/>
               </w:rPr>
             </w:pPr>
+            <w:proofErr w:type="spellStart"/>
             <w:r>
               <w:rPr>
                 <w:rFonts w:ascii="Times New Roman" w:hAnsi="Times New Roman" w:cs="Times New Roman"/>
@@ -8907,6 +9166,7 @@
               </w:rPr>
               <w:t>Railway</w:t>
             </w:r>
+            <w:proofErr w:type="spellEnd"/>
           </w:p>
         </w:tc>
         <w:tc>
@@ -9241,7 +9501,47 @@
                 <w:szCs w:val="24"/>
                 <w:lang w:val="es-VE"/>
               </w:rPr>
-              <w:t>Gerente de Proyecto, Desarrollador Front-End y Back-End.</w:t>
+              <w:t>Gerente de Proyecto, Desarrollador Front-</w:t>
+            </w:r>
+            <w:proofErr w:type="spellStart"/>
+            <w:r>
+              <w:rPr>
+                <w:rFonts w:ascii="Times New Roman" w:hAnsi="Times New Roman" w:cs="Times New Roman"/>
+                <w:sz w:val="24"/>
+                <w:szCs w:val="24"/>
+                <w:lang w:val="es-VE"/>
+              </w:rPr>
+              <w:t>End</w:t>
+            </w:r>
+            <w:proofErr w:type="spellEnd"/>
+            <w:r>
+              <w:rPr>
+                <w:rFonts w:ascii="Times New Roman" w:hAnsi="Times New Roman" w:cs="Times New Roman"/>
+                <w:sz w:val="24"/>
+                <w:szCs w:val="24"/>
+                <w:lang w:val="es-VE"/>
+              </w:rPr>
+              <w:t xml:space="preserve"> y Back-</w:t>
+            </w:r>
+            <w:proofErr w:type="spellStart"/>
+            <w:r>
+              <w:rPr>
+                <w:rFonts w:ascii="Times New Roman" w:hAnsi="Times New Roman" w:cs="Times New Roman"/>
+                <w:sz w:val="24"/>
+                <w:szCs w:val="24"/>
+                <w:lang w:val="es-VE"/>
+              </w:rPr>
+              <w:t>End</w:t>
+            </w:r>
+            <w:proofErr w:type="spellEnd"/>
+            <w:r>
+              <w:rPr>
+                <w:rFonts w:ascii="Times New Roman" w:hAnsi="Times New Roman" w:cs="Times New Roman"/>
+                <w:sz w:val="24"/>
+                <w:szCs w:val="24"/>
+                <w:lang w:val="es-VE"/>
+              </w:rPr>
+              <w:t>.</w:t>
             </w:r>
           </w:p>
         </w:tc>
@@ -9327,15 +9627,27 @@
                 <w:szCs w:val="24"/>
               </w:rPr>
             </w:pPr>
-            <w:r>
-              <w:rPr>
-                <w:rFonts w:ascii="Times New Roman" w:hAnsi="Times New Roman" w:cs="Times New Roman"/>
-                <w:b/>
-                <w:bCs/>
-                <w:sz w:val="24"/>
-                <w:szCs w:val="24"/>
-              </w:rPr>
-              <w:t>Angelis Lugo</w:t>
+            <w:proofErr w:type="spellStart"/>
+            <w:r>
+              <w:rPr>
+                <w:rFonts w:ascii="Times New Roman" w:hAnsi="Times New Roman" w:cs="Times New Roman"/>
+                <w:b/>
+                <w:bCs/>
+                <w:sz w:val="24"/>
+                <w:szCs w:val="24"/>
+              </w:rPr>
+              <w:t>Angelis</w:t>
+            </w:r>
+            <w:proofErr w:type="spellEnd"/>
+            <w:r>
+              <w:rPr>
+                <w:rFonts w:ascii="Times New Roman" w:hAnsi="Times New Roman" w:cs="Times New Roman"/>
+                <w:b/>
+                <w:bCs/>
+                <w:sz w:val="24"/>
+                <w:szCs w:val="24"/>
+              </w:rPr>
+              <w:t xml:space="preserve"> Lugo</w:t>
             </w:r>
           </w:p>
         </w:tc>
@@ -9386,15 +9698,27 @@
                 <w:szCs w:val="24"/>
               </w:rPr>
             </w:pPr>
-            <w:r>
-              <w:rPr>
-                <w:rFonts w:ascii="Times New Roman" w:hAnsi="Times New Roman" w:cs="Times New Roman"/>
-                <w:b/>
-                <w:bCs/>
-                <w:sz w:val="24"/>
-                <w:szCs w:val="24"/>
-              </w:rPr>
-              <w:t>Anghelis Chirinos</w:t>
+            <w:proofErr w:type="spellStart"/>
+            <w:r>
+              <w:rPr>
+                <w:rFonts w:ascii="Times New Roman" w:hAnsi="Times New Roman" w:cs="Times New Roman"/>
+                <w:b/>
+                <w:bCs/>
+                <w:sz w:val="24"/>
+                <w:szCs w:val="24"/>
+              </w:rPr>
+              <w:t>Anghelis</w:t>
+            </w:r>
+            <w:proofErr w:type="spellEnd"/>
+            <w:r>
+              <w:rPr>
+                <w:rFonts w:ascii="Times New Roman" w:hAnsi="Times New Roman" w:cs="Times New Roman"/>
+                <w:b/>
+                <w:bCs/>
+                <w:sz w:val="24"/>
+                <w:szCs w:val="24"/>
+              </w:rPr>
+              <w:t xml:space="preserve"> Chirinos</w:t>
             </w:r>
           </w:p>
         </w:tc>
@@ -9414,6 +9738,7 @@
                 <w:lang w:val="en-US"/>
               </w:rPr>
             </w:pPr>
+            <w:proofErr w:type="spellStart"/>
             <w:r>
               <w:rPr>
                 <w:rFonts w:ascii="Times New Roman" w:hAnsi="Times New Roman" w:cs="Times New Roman"/>
@@ -9421,7 +9746,17 @@
                 <w:szCs w:val="24"/>
                 <w:lang w:val="en-US"/>
               </w:rPr>
-              <w:t>Desarrolladora Back-End y Front-End.</w:t>
+              <w:t>Desarrolladora</w:t>
+            </w:r>
+            <w:proofErr w:type="spellEnd"/>
+            <w:r>
+              <w:rPr>
+                <w:rFonts w:ascii="Times New Roman" w:hAnsi="Times New Roman" w:cs="Times New Roman"/>
+                <w:sz w:val="24"/>
+                <w:szCs w:val="24"/>
+                <w:lang w:val="en-US"/>
+              </w:rPr>
+              <w:t xml:space="preserve"> Back-End y Front-End.</w:t>
             </w:r>
           </w:p>
         </w:tc>
@@ -11545,7 +11880,25 @@
                 <w:sz w:val="24"/>
                 <w:szCs w:val="24"/>
               </w:rPr>
-              <w:t>Crear nuestro repositorio de Git y Github.</w:t>
+              <w:t xml:space="preserve">Crear nuestro repositorio de Git y </w:t>
+            </w:r>
+            <w:proofErr w:type="spellStart"/>
+            <w:r>
+              <w:rPr>
+                <w:rFonts w:ascii="Times New Roman" w:hAnsi="Times New Roman" w:cs="Times New Roman"/>
+                <w:sz w:val="24"/>
+                <w:szCs w:val="24"/>
+              </w:rPr>
+              <w:t>Github</w:t>
+            </w:r>
+            <w:proofErr w:type="spellEnd"/>
+            <w:r>
+              <w:rPr>
+                <w:rFonts w:ascii="Times New Roman" w:hAnsi="Times New Roman" w:cs="Times New Roman"/>
+                <w:sz w:val="24"/>
+                <w:szCs w:val="24"/>
+              </w:rPr>
+              <w:t>.</w:t>
             </w:r>
           </w:p>
         </w:tc>
@@ -11653,7 +12006,25 @@
                 <w:sz w:val="24"/>
                 <w:szCs w:val="24"/>
               </w:rPr>
-              <w:t>Crear modelos SQLAlchemy.</w:t>
+              <w:t xml:space="preserve">Crear modelos </w:t>
+            </w:r>
+            <w:proofErr w:type="spellStart"/>
+            <w:r>
+              <w:rPr>
+                <w:rFonts w:ascii="Times New Roman" w:hAnsi="Times New Roman" w:cs="Times New Roman"/>
+                <w:sz w:val="24"/>
+                <w:szCs w:val="24"/>
+              </w:rPr>
+              <w:t>SQLAlchemy</w:t>
+            </w:r>
+            <w:proofErr w:type="spellEnd"/>
+            <w:r>
+              <w:rPr>
+                <w:rFonts w:ascii="Times New Roman" w:hAnsi="Times New Roman" w:cs="Times New Roman"/>
+                <w:sz w:val="24"/>
+                <w:szCs w:val="24"/>
+              </w:rPr>
+              <w:t>.</w:t>
             </w:r>
           </w:p>
         </w:tc>
@@ -14917,6 +15288,7 @@
                 <w:lang w:eastAsia="es-VE"/>
               </w:rPr>
             </w:pPr>
+            <w:proofErr w:type="spellStart"/>
             <w:r>
               <w:rPr>
                 <w:rFonts w:ascii="Times New Roman" w:eastAsia="Times New Roman" w:hAnsi="Times New Roman" w:cs="Times New Roman"/>
@@ -14928,6 +15300,7 @@
               </w:rPr>
               <w:t>PK</w:t>
             </w:r>
+            <w:proofErr w:type="spellEnd"/>
           </w:p>
         </w:tc>
         <w:tc>
@@ -15096,8 +15469,19 @@
                 <w:szCs w:val="24"/>
                 <w:lang w:eastAsia="es-VE"/>
               </w:rPr>
-              <w:t>Identificador único autoincremental</w:t>
-            </w:r>
+              <w:t xml:space="preserve">Identificador único </w:t>
+            </w:r>
+            <w:proofErr w:type="spellStart"/>
+            <w:r>
+              <w:rPr>
+                <w:rFonts w:ascii="Times New Roman" w:eastAsia="Times New Roman" w:hAnsi="Times New Roman" w:cs="Times New Roman"/>
+                <w:sz w:val="24"/>
+                <w:szCs w:val="24"/>
+                <w:lang w:eastAsia="es-VE"/>
+              </w:rPr>
+              <w:t>autoincremental</w:t>
+            </w:r>
+            <w:proofErr w:type="spellEnd"/>
           </w:p>
         </w:tc>
         <w:tc>
@@ -15214,6 +15598,7 @@
                 <w:lang w:eastAsia="es-VE"/>
               </w:rPr>
             </w:pPr>
+            <w:proofErr w:type="spellStart"/>
             <w:r>
               <w:rPr>
                 <w:rFonts w:ascii="Times New Roman" w:eastAsia="Times New Roman" w:hAnsi="Times New Roman" w:cs="Times New Roman"/>
@@ -15223,6 +15608,7 @@
               </w:rPr>
               <w:t>VARCHAR</w:t>
             </w:r>
+            <w:proofErr w:type="spellEnd"/>
           </w:p>
         </w:tc>
         <w:tc>
@@ -15441,6 +15827,7 @@
                 <w:lang w:eastAsia="es-VE"/>
               </w:rPr>
             </w:pPr>
+            <w:proofErr w:type="spellStart"/>
             <w:r>
               <w:rPr>
                 <w:rFonts w:ascii="Times New Roman" w:eastAsia="Times New Roman" w:hAnsi="Times New Roman" w:cs="Times New Roman"/>
@@ -15450,6 +15837,7 @@
               </w:rPr>
               <w:t>VARCHAR</w:t>
             </w:r>
+            <w:proofErr w:type="spellEnd"/>
           </w:p>
         </w:tc>
         <w:tc>
@@ -15668,6 +16056,7 @@
                 <w:lang w:eastAsia="es-VE"/>
               </w:rPr>
             </w:pPr>
+            <w:proofErr w:type="spellStart"/>
             <w:r>
               <w:rPr>
                 <w:rFonts w:ascii="Times New Roman" w:eastAsia="Times New Roman" w:hAnsi="Times New Roman" w:cs="Times New Roman"/>
@@ -15677,6 +16066,7 @@
               </w:rPr>
               <w:t>VARCHAR</w:t>
             </w:r>
+            <w:proofErr w:type="spellEnd"/>
           </w:p>
         </w:tc>
         <w:tc>
@@ -15777,8 +16167,19 @@
                 <w:szCs w:val="24"/>
                 <w:lang w:eastAsia="es-VE"/>
               </w:rPr>
-              <w:t>Nombre de usuario único para login</w:t>
-            </w:r>
+              <w:t xml:space="preserve">Nombre de usuario único para </w:t>
+            </w:r>
+            <w:proofErr w:type="spellStart"/>
+            <w:r>
+              <w:rPr>
+                <w:rFonts w:ascii="Times New Roman" w:eastAsia="Times New Roman" w:hAnsi="Times New Roman" w:cs="Times New Roman"/>
+                <w:sz w:val="24"/>
+                <w:szCs w:val="24"/>
+                <w:lang w:eastAsia="es-VE"/>
+              </w:rPr>
+              <w:t>login</w:t>
+            </w:r>
+            <w:proofErr w:type="spellEnd"/>
           </w:p>
         </w:tc>
         <w:tc>
@@ -16155,6 +16556,7 @@
                 <w:lang w:eastAsia="es-VE"/>
               </w:rPr>
             </w:pPr>
+            <w:proofErr w:type="spellStart"/>
             <w:r>
               <w:rPr>
                 <w:rFonts w:ascii="Times New Roman" w:eastAsia="Times New Roman" w:hAnsi="Times New Roman" w:cs="Times New Roman"/>
@@ -16166,6 +16568,7 @@
               </w:rPr>
               <w:t>PK</w:t>
             </w:r>
+            <w:proofErr w:type="spellEnd"/>
           </w:p>
         </w:tc>
         <w:tc>
@@ -16394,6 +16797,7 @@
                 <w:lang w:eastAsia="es-VE"/>
               </w:rPr>
             </w:pPr>
+            <w:proofErr w:type="spellStart"/>
             <w:r>
               <w:rPr>
                 <w:rFonts w:ascii="Times New Roman" w:eastAsia="Times New Roman" w:hAnsi="Times New Roman" w:cs="Times New Roman"/>
@@ -16405,6 +16809,7 @@
               </w:rPr>
               <w:t>FK</w:t>
             </w:r>
+            <w:proofErr w:type="spellEnd"/>
           </w:p>
         </w:tc>
         <w:tc>
@@ -16430,6 +16835,7 @@
                 <w:lang w:eastAsia="es-VE"/>
               </w:rPr>
             </w:pPr>
+            <w:proofErr w:type="spellStart"/>
             <w:r>
               <w:rPr>
                 <w:rFonts w:ascii="Times New Roman" w:eastAsia="Times New Roman" w:hAnsi="Times New Roman" w:cs="Times New Roman"/>
@@ -16439,6 +16845,7 @@
               </w:rPr>
               <w:t>usuario_id</w:t>
             </w:r>
+            <w:proofErr w:type="spellEnd"/>
           </w:p>
         </w:tc>
         <w:tc>
@@ -16464,6 +16871,7 @@
                 <w:lang w:eastAsia="es-VE"/>
               </w:rPr>
             </w:pPr>
+            <w:proofErr w:type="spellStart"/>
             <w:r>
               <w:rPr>
                 <w:rFonts w:ascii="Times New Roman" w:eastAsia="Times New Roman" w:hAnsi="Times New Roman" w:cs="Times New Roman"/>
@@ -16473,6 +16881,7 @@
               </w:rPr>
               <w:t>INTEGER</w:t>
             </w:r>
+            <w:proofErr w:type="spellEnd"/>
           </w:p>
         </w:tc>
         <w:tc>
@@ -16566,15 +16975,37 @@
                 <w:lang w:eastAsia="es-VE"/>
               </w:rPr>
             </w:pPr>
-            <w:r>
-              <w:rPr>
-                <w:rFonts w:ascii="Times New Roman" w:eastAsia="Times New Roman" w:hAnsi="Times New Roman" w:cs="Times New Roman"/>
-                <w:sz w:val="24"/>
-                <w:szCs w:val="24"/>
-                <w:lang w:eastAsia="es-VE"/>
-              </w:rPr>
-              <w:t>FK a USUARIO.id</w:t>
-            </w:r>
+            <w:proofErr w:type="spellStart"/>
+            <w:r>
+              <w:rPr>
+                <w:rFonts w:ascii="Times New Roman" w:eastAsia="Times New Roman" w:hAnsi="Times New Roman" w:cs="Times New Roman"/>
+                <w:sz w:val="24"/>
+                <w:szCs w:val="24"/>
+                <w:lang w:eastAsia="es-VE"/>
+              </w:rPr>
+              <w:t>FK</w:t>
+            </w:r>
+            <w:proofErr w:type="spellEnd"/>
+            <w:r>
+              <w:rPr>
+                <w:rFonts w:ascii="Times New Roman" w:eastAsia="Times New Roman" w:hAnsi="Times New Roman" w:cs="Times New Roman"/>
+                <w:sz w:val="24"/>
+                <w:szCs w:val="24"/>
+                <w:lang w:eastAsia="es-VE"/>
+              </w:rPr>
+              <w:t xml:space="preserve"> a </w:t>
+            </w:r>
+            <w:proofErr w:type="spellStart"/>
+            <w:r>
+              <w:rPr>
+                <w:rFonts w:ascii="Times New Roman" w:eastAsia="Times New Roman" w:hAnsi="Times New Roman" w:cs="Times New Roman"/>
+                <w:sz w:val="24"/>
+                <w:szCs w:val="24"/>
+                <w:lang w:eastAsia="es-VE"/>
+              </w:rPr>
+              <w:t>USUARIO.id</w:t>
+            </w:r>
+            <w:proofErr w:type="spellEnd"/>
           </w:p>
         </w:tc>
         <w:tc>
@@ -16658,6 +17089,7 @@
                 <w:lang w:eastAsia="es-VE"/>
               </w:rPr>
             </w:pPr>
+            <w:proofErr w:type="spellStart"/>
             <w:r>
               <w:rPr>
                 <w:rFonts w:ascii="Times New Roman" w:eastAsia="Times New Roman" w:hAnsi="Times New Roman" w:cs="Times New Roman"/>
@@ -16667,6 +17099,7 @@
               </w:rPr>
               <w:t>contraseña_hash</w:t>
             </w:r>
+            <w:proofErr w:type="spellEnd"/>
           </w:p>
         </w:tc>
         <w:tc>
@@ -16692,6 +17125,7 @@
                 <w:lang w:eastAsia="es-VE"/>
               </w:rPr>
             </w:pPr>
+            <w:proofErr w:type="spellStart"/>
             <w:r>
               <w:rPr>
                 <w:rFonts w:ascii="Times New Roman" w:eastAsia="Times New Roman" w:hAnsi="Times New Roman" w:cs="Times New Roman"/>
@@ -16701,6 +17135,7 @@
               </w:rPr>
               <w:t>VARCHAR</w:t>
             </w:r>
+            <w:proofErr w:type="spellEnd"/>
           </w:p>
         </w:tc>
         <w:tc>
@@ -17204,6 +17639,7 @@
                 <w:lang w:eastAsia="es-VE"/>
               </w:rPr>
             </w:pPr>
+            <w:proofErr w:type="spellStart"/>
             <w:r>
               <w:rPr>
                 <w:rFonts w:ascii="Times New Roman" w:eastAsia="Times New Roman" w:hAnsi="Times New Roman" w:cs="Times New Roman"/>
@@ -17215,6 +17651,7 @@
               </w:rPr>
               <w:t>PK</w:t>
             </w:r>
+            <w:proofErr w:type="spellEnd"/>
           </w:p>
         </w:tc>
         <w:tc>
@@ -17443,6 +17880,7 @@
                 <w:lang w:eastAsia="es-VE"/>
               </w:rPr>
             </w:pPr>
+            <w:proofErr w:type="spellStart"/>
             <w:r>
               <w:rPr>
                 <w:rFonts w:ascii="Times New Roman" w:eastAsia="Times New Roman" w:hAnsi="Times New Roman" w:cs="Times New Roman"/>
@@ -17454,6 +17892,7 @@
               </w:rPr>
               <w:t>FK</w:t>
             </w:r>
+            <w:proofErr w:type="spellEnd"/>
           </w:p>
         </w:tc>
         <w:tc>
@@ -17479,6 +17918,7 @@
                 <w:lang w:eastAsia="es-VE"/>
               </w:rPr>
             </w:pPr>
+            <w:proofErr w:type="spellStart"/>
             <w:r>
               <w:rPr>
                 <w:rFonts w:ascii="Times New Roman" w:eastAsia="Times New Roman" w:hAnsi="Times New Roman" w:cs="Times New Roman"/>
@@ -17488,6 +17928,7 @@
               </w:rPr>
               <w:t>usuario_id</w:t>
             </w:r>
+            <w:proofErr w:type="spellEnd"/>
           </w:p>
         </w:tc>
         <w:tc>
@@ -17513,6 +17954,7 @@
                 <w:lang w:eastAsia="es-VE"/>
               </w:rPr>
             </w:pPr>
+            <w:proofErr w:type="spellStart"/>
             <w:r>
               <w:rPr>
                 <w:rFonts w:ascii="Times New Roman" w:eastAsia="Times New Roman" w:hAnsi="Times New Roman" w:cs="Times New Roman"/>
@@ -17522,6 +17964,7 @@
               </w:rPr>
               <w:t>INTEGER</w:t>
             </w:r>
+            <w:proofErr w:type="spellEnd"/>
           </w:p>
         </w:tc>
         <w:tc>
@@ -17615,15 +18058,37 @@
                 <w:lang w:eastAsia="es-VE"/>
               </w:rPr>
             </w:pPr>
-            <w:r>
-              <w:rPr>
-                <w:rFonts w:ascii="Times New Roman" w:eastAsia="Times New Roman" w:hAnsi="Times New Roman" w:cs="Times New Roman"/>
-                <w:sz w:val="24"/>
-                <w:szCs w:val="24"/>
-                <w:lang w:eastAsia="es-VE"/>
-              </w:rPr>
-              <w:t>FK a USUARIO.id</w:t>
-            </w:r>
+            <w:proofErr w:type="spellStart"/>
+            <w:r>
+              <w:rPr>
+                <w:rFonts w:ascii="Times New Roman" w:eastAsia="Times New Roman" w:hAnsi="Times New Roman" w:cs="Times New Roman"/>
+                <w:sz w:val="24"/>
+                <w:szCs w:val="24"/>
+                <w:lang w:eastAsia="es-VE"/>
+              </w:rPr>
+              <w:t>FK</w:t>
+            </w:r>
+            <w:proofErr w:type="spellEnd"/>
+            <w:r>
+              <w:rPr>
+                <w:rFonts w:ascii="Times New Roman" w:eastAsia="Times New Roman" w:hAnsi="Times New Roman" w:cs="Times New Roman"/>
+                <w:sz w:val="24"/>
+                <w:szCs w:val="24"/>
+                <w:lang w:eastAsia="es-VE"/>
+              </w:rPr>
+              <w:t xml:space="preserve"> a </w:t>
+            </w:r>
+            <w:proofErr w:type="spellStart"/>
+            <w:r>
+              <w:rPr>
+                <w:rFonts w:ascii="Times New Roman" w:eastAsia="Times New Roman" w:hAnsi="Times New Roman" w:cs="Times New Roman"/>
+                <w:sz w:val="24"/>
+                <w:szCs w:val="24"/>
+                <w:lang w:eastAsia="es-VE"/>
+              </w:rPr>
+              <w:t>USUARIO.id</w:t>
+            </w:r>
+            <w:proofErr w:type="spellEnd"/>
           </w:p>
         </w:tc>
         <w:tc>
@@ -17707,6 +18172,7 @@
                 <w:lang w:eastAsia="es-VE"/>
               </w:rPr>
             </w:pPr>
+            <w:proofErr w:type="spellStart"/>
             <w:r>
               <w:rPr>
                 <w:rFonts w:ascii="Times New Roman" w:eastAsia="Times New Roman" w:hAnsi="Times New Roman" w:cs="Times New Roman"/>
@@ -17716,6 +18182,7 @@
               </w:rPr>
               <w:t>contraseña_especial</w:t>
             </w:r>
+            <w:proofErr w:type="spellEnd"/>
           </w:p>
         </w:tc>
         <w:tc>
@@ -17741,6 +18208,7 @@
                 <w:lang w:eastAsia="es-VE"/>
               </w:rPr>
             </w:pPr>
+            <w:proofErr w:type="spellStart"/>
             <w:r>
               <w:rPr>
                 <w:rFonts w:ascii="Times New Roman" w:eastAsia="Times New Roman" w:hAnsi="Times New Roman" w:cs="Times New Roman"/>
@@ -17750,6 +18218,7 @@
               </w:rPr>
               <w:t>VARCHAR</w:t>
             </w:r>
+            <w:proofErr w:type="spellEnd"/>
           </w:p>
         </w:tc>
         <w:tc>
@@ -18231,6 +18700,7 @@
                 <w:lang w:eastAsia="es-VE"/>
               </w:rPr>
             </w:pPr>
+            <w:proofErr w:type="spellStart"/>
             <w:r>
               <w:rPr>
                 <w:rFonts w:ascii="Times New Roman" w:eastAsia="Times New Roman" w:hAnsi="Times New Roman" w:cs="Times New Roman"/>
@@ -18242,6 +18712,7 @@
               </w:rPr>
               <w:t>PK</w:t>
             </w:r>
+            <w:proofErr w:type="spellEnd"/>
           </w:p>
         </w:tc>
         <w:tc>
@@ -18465,6 +18936,7 @@
                 <w:lang w:eastAsia="es-VE"/>
               </w:rPr>
             </w:pPr>
+            <w:proofErr w:type="spellStart"/>
             <w:r>
               <w:rPr>
                 <w:rFonts w:ascii="Times New Roman" w:eastAsia="Times New Roman" w:hAnsi="Times New Roman" w:cs="Times New Roman"/>
@@ -18476,6 +18948,7 @@
               </w:rPr>
               <w:t>FK</w:t>
             </w:r>
+            <w:proofErr w:type="spellEnd"/>
           </w:p>
         </w:tc>
         <w:tc>
@@ -18500,6 +18973,7 @@
                 <w:lang w:eastAsia="es-VE"/>
               </w:rPr>
             </w:pPr>
+            <w:proofErr w:type="spellStart"/>
             <w:r>
               <w:rPr>
                 <w:rFonts w:ascii="Times New Roman" w:eastAsia="Times New Roman" w:hAnsi="Times New Roman" w:cs="Times New Roman"/>
@@ -18509,6 +18983,7 @@
               </w:rPr>
               <w:t>usuario_id</w:t>
             </w:r>
+            <w:proofErr w:type="spellEnd"/>
           </w:p>
         </w:tc>
         <w:tc>
@@ -18533,6 +19008,7 @@
                 <w:lang w:eastAsia="es-VE"/>
               </w:rPr>
             </w:pPr>
+            <w:proofErr w:type="spellStart"/>
             <w:r>
               <w:rPr>
                 <w:rFonts w:ascii="Times New Roman" w:eastAsia="Times New Roman" w:hAnsi="Times New Roman" w:cs="Times New Roman"/>
@@ -18542,6 +19018,7 @@
               </w:rPr>
               <w:t>INTEGER</w:t>
             </w:r>
+            <w:proofErr w:type="spellEnd"/>
           </w:p>
         </w:tc>
         <w:tc>
@@ -18632,15 +19109,37 @@
                 <w:lang w:eastAsia="es-VE"/>
               </w:rPr>
             </w:pPr>
-            <w:r>
-              <w:rPr>
-                <w:rFonts w:ascii="Times New Roman" w:eastAsia="Times New Roman" w:hAnsi="Times New Roman" w:cs="Times New Roman"/>
-                <w:sz w:val="24"/>
-                <w:szCs w:val="24"/>
-                <w:lang w:eastAsia="es-VE"/>
-              </w:rPr>
-              <w:t>FK a USUARIO.id</w:t>
-            </w:r>
+            <w:proofErr w:type="spellStart"/>
+            <w:r>
+              <w:rPr>
+                <w:rFonts w:ascii="Times New Roman" w:eastAsia="Times New Roman" w:hAnsi="Times New Roman" w:cs="Times New Roman"/>
+                <w:sz w:val="24"/>
+                <w:szCs w:val="24"/>
+                <w:lang w:eastAsia="es-VE"/>
+              </w:rPr>
+              <w:t>FK</w:t>
+            </w:r>
+            <w:proofErr w:type="spellEnd"/>
+            <w:r>
+              <w:rPr>
+                <w:rFonts w:ascii="Times New Roman" w:eastAsia="Times New Roman" w:hAnsi="Times New Roman" w:cs="Times New Roman"/>
+                <w:sz w:val="24"/>
+                <w:szCs w:val="24"/>
+                <w:lang w:eastAsia="es-VE"/>
+              </w:rPr>
+              <w:t xml:space="preserve"> a </w:t>
+            </w:r>
+            <w:proofErr w:type="spellStart"/>
+            <w:r>
+              <w:rPr>
+                <w:rFonts w:ascii="Times New Roman" w:eastAsia="Times New Roman" w:hAnsi="Times New Roman" w:cs="Times New Roman"/>
+                <w:sz w:val="24"/>
+                <w:szCs w:val="24"/>
+                <w:lang w:eastAsia="es-VE"/>
+              </w:rPr>
+              <w:t>USUARIO.id</w:t>
+            </w:r>
+            <w:proofErr w:type="spellEnd"/>
           </w:p>
         </w:tc>
         <w:tc>
@@ -18699,6 +19198,7 @@
                 <w:lang w:eastAsia="es-VE"/>
               </w:rPr>
             </w:pPr>
+            <w:proofErr w:type="spellStart"/>
             <w:r>
               <w:rPr>
                 <w:rFonts w:ascii="Times New Roman" w:eastAsia="Times New Roman" w:hAnsi="Times New Roman" w:cs="Times New Roman"/>
@@ -18710,6 +19210,7 @@
               </w:rPr>
               <w:t>FK</w:t>
             </w:r>
+            <w:proofErr w:type="spellEnd"/>
           </w:p>
         </w:tc>
         <w:tc>
@@ -18734,6 +19235,7 @@
                 <w:lang w:eastAsia="es-VE"/>
               </w:rPr>
             </w:pPr>
+            <w:proofErr w:type="spellStart"/>
             <w:r>
               <w:rPr>
                 <w:rFonts w:ascii="Times New Roman" w:eastAsia="Times New Roman" w:hAnsi="Times New Roman" w:cs="Times New Roman"/>
@@ -18743,6 +19245,7 @@
               </w:rPr>
               <w:t>carrera_id</w:t>
             </w:r>
+            <w:proofErr w:type="spellEnd"/>
           </w:p>
         </w:tc>
         <w:tc>
@@ -18767,6 +19270,7 @@
                 <w:lang w:eastAsia="es-VE"/>
               </w:rPr>
             </w:pPr>
+            <w:proofErr w:type="spellStart"/>
             <w:r>
               <w:rPr>
                 <w:rFonts w:ascii="Times New Roman" w:eastAsia="Times New Roman" w:hAnsi="Times New Roman" w:cs="Times New Roman"/>
@@ -18776,6 +19280,7 @@
               </w:rPr>
               <w:t>INTEGER</w:t>
             </w:r>
+            <w:proofErr w:type="spellEnd"/>
           </w:p>
         </w:tc>
         <w:tc>
@@ -18866,14 +19371,45 @@
                 <w:lang w:eastAsia="es-VE"/>
               </w:rPr>
             </w:pPr>
-            <w:r>
-              <w:rPr>
-                <w:rFonts w:ascii="Times New Roman" w:eastAsia="Times New Roman" w:hAnsi="Times New Roman" w:cs="Times New Roman"/>
-                <w:sz w:val="24"/>
-                <w:szCs w:val="24"/>
-                <w:lang w:eastAsia="es-VE"/>
-              </w:rPr>
-              <w:t>FK a CARRERA.id (solo estudiantes)</w:t>
+            <w:proofErr w:type="spellStart"/>
+            <w:r>
+              <w:rPr>
+                <w:rFonts w:ascii="Times New Roman" w:eastAsia="Times New Roman" w:hAnsi="Times New Roman" w:cs="Times New Roman"/>
+                <w:sz w:val="24"/>
+                <w:szCs w:val="24"/>
+                <w:lang w:eastAsia="es-VE"/>
+              </w:rPr>
+              <w:t>FK</w:t>
+            </w:r>
+            <w:proofErr w:type="spellEnd"/>
+            <w:r>
+              <w:rPr>
+                <w:rFonts w:ascii="Times New Roman" w:eastAsia="Times New Roman" w:hAnsi="Times New Roman" w:cs="Times New Roman"/>
+                <w:sz w:val="24"/>
+                <w:szCs w:val="24"/>
+                <w:lang w:eastAsia="es-VE"/>
+              </w:rPr>
+              <w:t xml:space="preserve"> a </w:t>
+            </w:r>
+            <w:proofErr w:type="spellStart"/>
+            <w:r>
+              <w:rPr>
+                <w:rFonts w:ascii="Times New Roman" w:eastAsia="Times New Roman" w:hAnsi="Times New Roman" w:cs="Times New Roman"/>
+                <w:sz w:val="24"/>
+                <w:szCs w:val="24"/>
+                <w:lang w:eastAsia="es-VE"/>
+              </w:rPr>
+              <w:t>CARRERA.id</w:t>
+            </w:r>
+            <w:proofErr w:type="spellEnd"/>
+            <w:r>
+              <w:rPr>
+                <w:rFonts w:ascii="Times New Roman" w:eastAsia="Times New Roman" w:hAnsi="Times New Roman" w:cs="Times New Roman"/>
+                <w:sz w:val="24"/>
+                <w:szCs w:val="24"/>
+                <w:lang w:eastAsia="es-VE"/>
+              </w:rPr>
+              <w:t xml:space="preserve"> (solo estudiantes)</w:t>
             </w:r>
           </w:p>
         </w:tc>
@@ -18957,6 +19493,7 @@
                 <w:lang w:eastAsia="es-VE"/>
               </w:rPr>
             </w:pPr>
+            <w:proofErr w:type="spellStart"/>
             <w:r>
               <w:rPr>
                 <w:rFonts w:ascii="Times New Roman" w:eastAsia="Times New Roman" w:hAnsi="Times New Roman" w:cs="Times New Roman"/>
@@ -18966,6 +19503,7 @@
               </w:rPr>
               <w:t>es_estudiante_unefa</w:t>
             </w:r>
+            <w:proofErr w:type="spellEnd"/>
           </w:p>
         </w:tc>
         <w:tc>
@@ -18990,6 +19528,7 @@
                 <w:lang w:eastAsia="es-VE"/>
               </w:rPr>
             </w:pPr>
+            <w:proofErr w:type="spellStart"/>
             <w:r>
               <w:rPr>
                 <w:rFonts w:ascii="Times New Roman" w:eastAsia="Times New Roman" w:hAnsi="Times New Roman" w:cs="Times New Roman"/>
@@ -18999,6 +19538,7 @@
               </w:rPr>
               <w:t>BOOLEAN</w:t>
             </w:r>
+            <w:proofErr w:type="spellEnd"/>
           </w:p>
         </w:tc>
         <w:tc>
@@ -19156,6 +19696,7 @@
                 <w:lang w:eastAsia="es-VE"/>
               </w:rPr>
             </w:pPr>
+            <w:proofErr w:type="spellStart"/>
             <w:r>
               <w:rPr>
                 <w:rFonts w:ascii="Times New Roman" w:eastAsia="Times New Roman" w:hAnsi="Times New Roman" w:cs="Times New Roman"/>
@@ -19167,6 +19708,7 @@
               </w:rPr>
               <w:t>FK</w:t>
             </w:r>
+            <w:proofErr w:type="spellEnd"/>
           </w:p>
         </w:tc>
         <w:tc>
@@ -19224,6 +19766,7 @@
                 <w:lang w:eastAsia="es-VE"/>
               </w:rPr>
             </w:pPr>
+            <w:proofErr w:type="spellStart"/>
             <w:r>
               <w:rPr>
                 <w:rFonts w:ascii="Times New Roman" w:eastAsia="Times New Roman" w:hAnsi="Times New Roman" w:cs="Times New Roman"/>
@@ -19233,6 +19776,7 @@
               </w:rPr>
               <w:t>INTEGER</w:t>
             </w:r>
+            <w:proofErr w:type="spellEnd"/>
           </w:p>
         </w:tc>
         <w:tc>
@@ -19414,6 +19958,7 @@
                 <w:lang w:eastAsia="es-VE"/>
               </w:rPr>
             </w:pPr>
+            <w:proofErr w:type="spellStart"/>
             <w:r>
               <w:rPr>
                 <w:rFonts w:ascii="Times New Roman" w:eastAsia="Times New Roman" w:hAnsi="Times New Roman" w:cs="Times New Roman"/>
@@ -19423,6 +19968,7 @@
               </w:rPr>
               <w:t>ocupacion</w:t>
             </w:r>
+            <w:proofErr w:type="spellEnd"/>
           </w:p>
         </w:tc>
         <w:tc>
@@ -19447,6 +19993,7 @@
                 <w:lang w:eastAsia="es-VE"/>
               </w:rPr>
             </w:pPr>
+            <w:proofErr w:type="spellStart"/>
             <w:r>
               <w:rPr>
                 <w:rFonts w:ascii="Times New Roman" w:eastAsia="Times New Roman" w:hAnsi="Times New Roman" w:cs="Times New Roman"/>
@@ -19456,6 +20003,7 @@
               </w:rPr>
               <w:t>VARCHAR</w:t>
             </w:r>
+            <w:proofErr w:type="spellEnd"/>
           </w:p>
         </w:tc>
         <w:tc>
@@ -19637,6 +20185,7 @@
                 <w:lang w:eastAsia="es-VE"/>
               </w:rPr>
             </w:pPr>
+            <w:proofErr w:type="spellStart"/>
             <w:r>
               <w:rPr>
                 <w:rFonts w:ascii="Times New Roman" w:eastAsia="Times New Roman" w:hAnsi="Times New Roman" w:cs="Times New Roman"/>
@@ -19646,6 +20195,7 @@
               </w:rPr>
               <w:t>puntuacion_total</w:t>
             </w:r>
+            <w:proofErr w:type="spellEnd"/>
           </w:p>
         </w:tc>
         <w:tc>
@@ -19670,6 +20220,7 @@
                 <w:lang w:eastAsia="es-VE"/>
               </w:rPr>
             </w:pPr>
+            <w:proofErr w:type="spellStart"/>
             <w:r>
               <w:rPr>
                 <w:rFonts w:ascii="Times New Roman" w:eastAsia="Times New Roman" w:hAnsi="Times New Roman" w:cs="Times New Roman"/>
@@ -19679,6 +20230,7 @@
               </w:rPr>
               <w:t>INTEGER</w:t>
             </w:r>
+            <w:proofErr w:type="spellEnd"/>
           </w:p>
         </w:tc>
         <w:tc>
@@ -20145,6 +20697,7 @@
                 <w:lang w:eastAsia="es-VE"/>
               </w:rPr>
             </w:pPr>
+            <w:proofErr w:type="spellStart"/>
             <w:r>
               <w:rPr>
                 <w:rFonts w:ascii="Times New Roman" w:eastAsia="Times New Roman" w:hAnsi="Times New Roman" w:cs="Times New Roman"/>
@@ -20156,6 +20709,7 @@
               </w:rPr>
               <w:t>PK</w:t>
             </w:r>
+            <w:proofErr w:type="spellEnd"/>
           </w:p>
         </w:tc>
         <w:tc>
@@ -20436,6 +20990,7 @@
                 <w:lang w:eastAsia="es-VE"/>
               </w:rPr>
             </w:pPr>
+            <w:proofErr w:type="spellStart"/>
             <w:r>
               <w:rPr>
                 <w:rFonts w:ascii="Times New Roman" w:eastAsia="Times New Roman" w:hAnsi="Times New Roman" w:cs="Times New Roman"/>
@@ -20445,6 +21000,7 @@
               </w:rPr>
               <w:t>VARCHAR</w:t>
             </w:r>
+            <w:proofErr w:type="spellEnd"/>
           </w:p>
         </w:tc>
         <w:tc>
@@ -20910,6 +21466,7 @@
                 <w:lang w:eastAsia="es-VE"/>
               </w:rPr>
             </w:pPr>
+            <w:proofErr w:type="spellStart"/>
             <w:r>
               <w:rPr>
                 <w:rFonts w:ascii="Times New Roman" w:eastAsia="Times New Roman" w:hAnsi="Times New Roman" w:cs="Times New Roman"/>
@@ -20921,6 +21478,7 @@
               </w:rPr>
               <w:t>PK</w:t>
             </w:r>
+            <w:proofErr w:type="spellEnd"/>
           </w:p>
         </w:tc>
         <w:tc>
@@ -21201,6 +21759,7 @@
                 <w:lang w:eastAsia="es-VE"/>
               </w:rPr>
             </w:pPr>
+            <w:proofErr w:type="spellStart"/>
             <w:r>
               <w:rPr>
                 <w:rFonts w:ascii="Segoe UI" w:eastAsia="Times New Roman" w:hAnsi="Segoe UI" w:cs="Segoe UI"/>
@@ -21210,6 +21769,7 @@
               </w:rPr>
               <w:t>INTEGER</w:t>
             </w:r>
+            <w:proofErr w:type="spellEnd"/>
           </w:p>
         </w:tc>
         <w:tc>
@@ -21367,6 +21927,7 @@
                 <w:lang w:eastAsia="es-VE"/>
               </w:rPr>
             </w:pPr>
+            <w:proofErr w:type="spellStart"/>
             <w:r>
               <w:rPr>
                 <w:rFonts w:ascii="Times New Roman" w:eastAsia="Times New Roman" w:hAnsi="Times New Roman" w:cs="Times New Roman"/>
@@ -21378,6 +21939,7 @@
               </w:rPr>
               <w:t>FK</w:t>
             </w:r>
+            <w:proofErr w:type="spellEnd"/>
           </w:p>
         </w:tc>
         <w:tc>
@@ -21402,6 +21964,7 @@
                 <w:lang w:eastAsia="es-VE"/>
               </w:rPr>
             </w:pPr>
+            <w:proofErr w:type="spellStart"/>
             <w:r>
               <w:rPr>
                 <w:rFonts w:ascii="Segoe UI" w:eastAsia="Times New Roman" w:hAnsi="Segoe UI" w:cs="Segoe UI"/>
@@ -21411,6 +21974,7 @@
               </w:rPr>
               <w:t>carrera_id</w:t>
             </w:r>
+            <w:proofErr w:type="spellEnd"/>
           </w:p>
         </w:tc>
         <w:tc>
@@ -21435,6 +21999,7 @@
                 <w:lang w:eastAsia="es-VE"/>
               </w:rPr>
             </w:pPr>
+            <w:proofErr w:type="spellStart"/>
             <w:r>
               <w:rPr>
                 <w:rFonts w:ascii="Segoe UI" w:eastAsia="Times New Roman" w:hAnsi="Segoe UI" w:cs="Segoe UI"/>
@@ -21444,6 +22009,7 @@
               </w:rPr>
               <w:t>INTEGER</w:t>
             </w:r>
+            <w:proofErr w:type="spellEnd"/>
           </w:p>
         </w:tc>
         <w:tc>
@@ -21534,6 +22100,7 @@
                 <w:lang w:eastAsia="es-VE"/>
               </w:rPr>
             </w:pPr>
+            <w:proofErr w:type="spellStart"/>
             <w:r>
               <w:rPr>
                 <w:rFonts w:ascii="Segoe UI" w:eastAsia="Times New Roman" w:hAnsi="Segoe UI" w:cs="Segoe UI"/>
@@ -21541,8 +22108,29 @@
                 <w:szCs w:val="23"/>
                 <w:lang w:eastAsia="es-VE"/>
               </w:rPr>
-              <w:t>FK a CARRERA.id</w:t>
-            </w:r>
+              <w:t>FK</w:t>
+            </w:r>
+            <w:proofErr w:type="spellEnd"/>
+            <w:r>
+              <w:rPr>
+                <w:rFonts w:ascii="Segoe UI" w:eastAsia="Times New Roman" w:hAnsi="Segoe UI" w:cs="Segoe UI"/>
+                <w:sz w:val="23"/>
+                <w:szCs w:val="23"/>
+                <w:lang w:eastAsia="es-VE"/>
+              </w:rPr>
+              <w:t xml:space="preserve"> a </w:t>
+            </w:r>
+            <w:proofErr w:type="spellStart"/>
+            <w:r>
+              <w:rPr>
+                <w:rFonts w:ascii="Segoe UI" w:eastAsia="Times New Roman" w:hAnsi="Segoe UI" w:cs="Segoe UI"/>
+                <w:sz w:val="23"/>
+                <w:szCs w:val="23"/>
+                <w:lang w:eastAsia="es-VE"/>
+              </w:rPr>
+              <w:t>CARRERA.id</w:t>
+            </w:r>
+            <w:proofErr w:type="spellEnd"/>
           </w:p>
         </w:tc>
         <w:tc>
@@ -21909,6 +22497,7 @@
                 <w:lang w:eastAsia="es-VE"/>
               </w:rPr>
             </w:pPr>
+            <w:proofErr w:type="spellStart"/>
             <w:r>
               <w:rPr>
                 <w:rFonts w:ascii="Times New Roman" w:eastAsia="Times New Roman" w:hAnsi="Times New Roman" w:cs="Times New Roman"/>
@@ -21920,6 +22509,7 @@
               </w:rPr>
               <w:t>PK</w:t>
             </w:r>
+            <w:proofErr w:type="spellEnd"/>
           </w:p>
         </w:tc>
         <w:tc>
@@ -22200,6 +22790,7 @@
                 <w:lang w:eastAsia="es-VE"/>
               </w:rPr>
             </w:pPr>
+            <w:proofErr w:type="spellStart"/>
             <w:r>
               <w:rPr>
                 <w:rFonts w:ascii="Segoe UI" w:eastAsia="Times New Roman" w:hAnsi="Segoe UI" w:cs="Segoe UI"/>
@@ -22209,6 +22800,7 @@
               </w:rPr>
               <w:t>VARCHAR</w:t>
             </w:r>
+            <w:proofErr w:type="spellEnd"/>
           </w:p>
         </w:tc>
         <w:tc>
@@ -22366,6 +22958,7 @@
                 <w:lang w:eastAsia="es-VE"/>
               </w:rPr>
             </w:pPr>
+            <w:proofErr w:type="spellStart"/>
             <w:r>
               <w:rPr>
                 <w:rFonts w:ascii="Times New Roman" w:eastAsia="Times New Roman" w:hAnsi="Times New Roman" w:cs="Times New Roman"/>
@@ -22377,6 +22970,7 @@
               </w:rPr>
               <w:t>FK</w:t>
             </w:r>
+            <w:proofErr w:type="spellEnd"/>
           </w:p>
         </w:tc>
         <w:tc>
@@ -22401,6 +22995,7 @@
                 <w:lang w:eastAsia="es-VE"/>
               </w:rPr>
             </w:pPr>
+            <w:proofErr w:type="spellStart"/>
             <w:r>
               <w:rPr>
                 <w:rFonts w:ascii="Segoe UI" w:eastAsia="Times New Roman" w:hAnsi="Segoe UI" w:cs="Segoe UI"/>
@@ -22410,6 +23005,7 @@
               </w:rPr>
               <w:t>semestre_id</w:t>
             </w:r>
+            <w:proofErr w:type="spellEnd"/>
           </w:p>
         </w:tc>
         <w:tc>
@@ -22434,6 +23030,7 @@
                 <w:lang w:eastAsia="es-VE"/>
               </w:rPr>
             </w:pPr>
+            <w:proofErr w:type="spellStart"/>
             <w:r>
               <w:rPr>
                 <w:rFonts w:ascii="Segoe UI" w:eastAsia="Times New Roman" w:hAnsi="Segoe UI" w:cs="Segoe UI"/>
@@ -22443,6 +23040,7 @@
               </w:rPr>
               <w:t>INTEGER</w:t>
             </w:r>
+            <w:proofErr w:type="spellEnd"/>
           </w:p>
         </w:tc>
         <w:tc>
@@ -22533,6 +23131,7 @@
                 <w:lang w:eastAsia="es-VE"/>
               </w:rPr>
             </w:pPr>
+            <w:proofErr w:type="spellStart"/>
             <w:r>
               <w:rPr>
                 <w:rFonts w:ascii="Segoe UI" w:eastAsia="Times New Roman" w:hAnsi="Segoe UI" w:cs="Segoe UI"/>
@@ -22540,8 +23139,29 @@
                 <w:szCs w:val="23"/>
                 <w:lang w:eastAsia="es-VE"/>
               </w:rPr>
-              <w:t>FK a SEMESTRE.id</w:t>
-            </w:r>
+              <w:t>FK</w:t>
+            </w:r>
+            <w:proofErr w:type="spellEnd"/>
+            <w:r>
+              <w:rPr>
+                <w:rFonts w:ascii="Segoe UI" w:eastAsia="Times New Roman" w:hAnsi="Segoe UI" w:cs="Segoe UI"/>
+                <w:sz w:val="23"/>
+                <w:szCs w:val="23"/>
+                <w:lang w:eastAsia="es-VE"/>
+              </w:rPr>
+              <w:t xml:space="preserve"> a </w:t>
+            </w:r>
+            <w:proofErr w:type="spellStart"/>
+            <w:r>
+              <w:rPr>
+                <w:rFonts w:ascii="Segoe UI" w:eastAsia="Times New Roman" w:hAnsi="Segoe UI" w:cs="Segoe UI"/>
+                <w:sz w:val="23"/>
+                <w:szCs w:val="23"/>
+                <w:lang w:eastAsia="es-VE"/>
+              </w:rPr>
+              <w:t>SEMESTRE.id</w:t>
+            </w:r>
+            <w:proofErr w:type="spellEnd"/>
           </w:p>
         </w:tc>
         <w:tc>
@@ -22656,6 +23276,7 @@
                 <w:lang w:eastAsia="es-VE"/>
               </w:rPr>
             </w:pPr>
+            <w:proofErr w:type="spellStart"/>
             <w:r>
               <w:rPr>
                 <w:rFonts w:ascii="Times New Roman" w:eastAsia="Times New Roman" w:hAnsi="Times New Roman" w:cs="Times New Roman"/>
@@ -22668,6 +23289,7 @@
               <w:lastRenderedPageBreak/>
               <w:t>Profesor_Asignatura</w:t>
             </w:r>
+            <w:proofErr w:type="spellEnd"/>
           </w:p>
         </w:tc>
       </w:tr>
@@ -22921,6 +23543,7 @@
                 <w:lang w:eastAsia="es-VE"/>
               </w:rPr>
             </w:pPr>
+            <w:proofErr w:type="spellStart"/>
             <w:r>
               <w:rPr>
                 <w:rFonts w:ascii="Times New Roman" w:eastAsia="Times New Roman" w:hAnsi="Times New Roman" w:cs="Times New Roman"/>
@@ -22932,6 +23555,7 @@
               </w:rPr>
               <w:t>FK</w:t>
             </w:r>
+            <w:proofErr w:type="spellEnd"/>
           </w:p>
         </w:tc>
         <w:tc>
@@ -22956,6 +23580,7 @@
                 <w:lang w:eastAsia="es-VE"/>
               </w:rPr>
             </w:pPr>
+            <w:proofErr w:type="spellStart"/>
             <w:r>
               <w:rPr>
                 <w:rFonts w:ascii="Segoe UI" w:eastAsia="Times New Roman" w:hAnsi="Segoe UI" w:cs="Segoe UI"/>
@@ -22965,6 +23590,7 @@
               </w:rPr>
               <w:t>profesor_id</w:t>
             </w:r>
+            <w:proofErr w:type="spellEnd"/>
           </w:p>
         </w:tc>
         <w:tc>
@@ -22989,6 +23615,7 @@
                 <w:lang w:eastAsia="es-VE"/>
               </w:rPr>
             </w:pPr>
+            <w:proofErr w:type="spellStart"/>
             <w:r>
               <w:rPr>
                 <w:rFonts w:ascii="Segoe UI" w:eastAsia="Times New Roman" w:hAnsi="Segoe UI" w:cs="Segoe UI"/>
@@ -22998,6 +23625,7 @@
               </w:rPr>
               <w:t>INTEGER</w:t>
             </w:r>
+            <w:proofErr w:type="spellEnd"/>
           </w:p>
         </w:tc>
         <w:tc>
@@ -23088,6 +23716,7 @@
                 <w:lang w:eastAsia="es-VE"/>
               </w:rPr>
             </w:pPr>
+            <w:proofErr w:type="spellStart"/>
             <w:r>
               <w:rPr>
                 <w:rFonts w:ascii="Segoe UI" w:eastAsia="Times New Roman" w:hAnsi="Segoe UI" w:cs="Segoe UI"/>
@@ -23095,8 +23724,29 @@
                 <w:szCs w:val="23"/>
                 <w:lang w:eastAsia="es-VE"/>
               </w:rPr>
-              <w:t>FK a PROFESOR.id</w:t>
-            </w:r>
+              <w:t>FK</w:t>
+            </w:r>
+            <w:proofErr w:type="spellEnd"/>
+            <w:r>
+              <w:rPr>
+                <w:rFonts w:ascii="Segoe UI" w:eastAsia="Times New Roman" w:hAnsi="Segoe UI" w:cs="Segoe UI"/>
+                <w:sz w:val="23"/>
+                <w:szCs w:val="23"/>
+                <w:lang w:eastAsia="es-VE"/>
+              </w:rPr>
+              <w:t xml:space="preserve"> a </w:t>
+            </w:r>
+            <w:proofErr w:type="spellStart"/>
+            <w:r>
+              <w:rPr>
+                <w:rFonts w:ascii="Segoe UI" w:eastAsia="Times New Roman" w:hAnsi="Segoe UI" w:cs="Segoe UI"/>
+                <w:sz w:val="23"/>
+                <w:szCs w:val="23"/>
+                <w:lang w:eastAsia="es-VE"/>
+              </w:rPr>
+              <w:t>PROFESOR.id</w:t>
+            </w:r>
+            <w:proofErr w:type="spellEnd"/>
           </w:p>
         </w:tc>
         <w:tc>
@@ -23155,6 +23805,7 @@
                 <w:lang w:eastAsia="es-VE"/>
               </w:rPr>
             </w:pPr>
+            <w:proofErr w:type="spellStart"/>
             <w:r>
               <w:rPr>
                 <w:rFonts w:ascii="Times New Roman" w:eastAsia="Times New Roman" w:hAnsi="Times New Roman" w:cs="Times New Roman"/>
@@ -23166,6 +23817,7 @@
               </w:rPr>
               <w:t>FK</w:t>
             </w:r>
+            <w:proofErr w:type="spellEnd"/>
           </w:p>
         </w:tc>
         <w:tc>
@@ -23190,6 +23842,7 @@
                 <w:lang w:eastAsia="es-VE"/>
               </w:rPr>
             </w:pPr>
+            <w:proofErr w:type="spellStart"/>
             <w:r>
               <w:rPr>
                 <w:rFonts w:ascii="Segoe UI" w:eastAsia="Times New Roman" w:hAnsi="Segoe UI" w:cs="Segoe UI"/>
@@ -23199,6 +23852,7 @@
               </w:rPr>
               <w:t>asignatura_id</w:t>
             </w:r>
+            <w:proofErr w:type="spellEnd"/>
           </w:p>
         </w:tc>
         <w:tc>
@@ -23223,6 +23877,7 @@
                 <w:lang w:eastAsia="es-VE"/>
               </w:rPr>
             </w:pPr>
+            <w:proofErr w:type="spellStart"/>
             <w:r>
               <w:rPr>
                 <w:rFonts w:ascii="Segoe UI" w:eastAsia="Times New Roman" w:hAnsi="Segoe UI" w:cs="Segoe UI"/>
@@ -23232,6 +23887,7 @@
               </w:rPr>
               <w:t>INTEGER</w:t>
             </w:r>
+            <w:proofErr w:type="spellEnd"/>
           </w:p>
         </w:tc>
         <w:tc>
@@ -23322,6 +23978,7 @@
                 <w:lang w:eastAsia="es-VE"/>
               </w:rPr>
             </w:pPr>
+            <w:proofErr w:type="spellStart"/>
             <w:r>
               <w:rPr>
                 <w:rFonts w:ascii="Segoe UI" w:eastAsia="Times New Roman" w:hAnsi="Segoe UI" w:cs="Segoe UI"/>
@@ -23329,8 +23986,29 @@
                 <w:szCs w:val="23"/>
                 <w:lang w:eastAsia="es-VE"/>
               </w:rPr>
-              <w:t>FK a ASIGNATURA.id</w:t>
-            </w:r>
+              <w:t>FK</w:t>
+            </w:r>
+            <w:proofErr w:type="spellEnd"/>
+            <w:r>
+              <w:rPr>
+                <w:rFonts w:ascii="Segoe UI" w:eastAsia="Times New Roman" w:hAnsi="Segoe UI" w:cs="Segoe UI"/>
+                <w:sz w:val="23"/>
+                <w:szCs w:val="23"/>
+                <w:lang w:eastAsia="es-VE"/>
+              </w:rPr>
+              <w:t xml:space="preserve"> a </w:t>
+            </w:r>
+            <w:proofErr w:type="spellStart"/>
+            <w:r>
+              <w:rPr>
+                <w:rFonts w:ascii="Segoe UI" w:eastAsia="Times New Roman" w:hAnsi="Segoe UI" w:cs="Segoe UI"/>
+                <w:sz w:val="23"/>
+                <w:szCs w:val="23"/>
+                <w:lang w:eastAsia="es-VE"/>
+              </w:rPr>
+              <w:t>ASIGNATURA.id</w:t>
+            </w:r>
+            <w:proofErr w:type="spellEnd"/>
           </w:p>
         </w:tc>
         <w:tc>
@@ -23745,6 +24423,7 @@
                 <w:lang w:eastAsia="es-VE"/>
               </w:rPr>
             </w:pPr>
+            <w:proofErr w:type="spellStart"/>
             <w:r>
               <w:rPr>
                 <w:rFonts w:ascii="Times New Roman" w:eastAsia="Times New Roman" w:hAnsi="Times New Roman" w:cs="Times New Roman"/>
@@ -23756,6 +24435,7 @@
               </w:rPr>
               <w:t>PK</w:t>
             </w:r>
+            <w:proofErr w:type="spellEnd"/>
           </w:p>
         </w:tc>
         <w:tc>
@@ -24036,6 +24716,7 @@
                 <w:lang w:eastAsia="es-VE"/>
               </w:rPr>
             </w:pPr>
+            <w:proofErr w:type="spellStart"/>
             <w:r>
               <w:rPr>
                 <w:rFonts w:ascii="Segoe UI" w:eastAsia="Times New Roman" w:hAnsi="Segoe UI" w:cs="Segoe UI"/>
@@ -24045,6 +24726,7 @@
               </w:rPr>
               <w:t>VARCHAR</w:t>
             </w:r>
+            <w:proofErr w:type="spellEnd"/>
           </w:p>
         </w:tc>
         <w:tc>
@@ -24202,6 +24884,7 @@
                 <w:lang w:eastAsia="es-VE"/>
               </w:rPr>
             </w:pPr>
+            <w:proofErr w:type="spellStart"/>
             <w:r>
               <w:rPr>
                 <w:rFonts w:ascii="Times New Roman" w:eastAsia="Times New Roman" w:hAnsi="Times New Roman" w:cs="Times New Roman"/>
@@ -24213,6 +24896,7 @@
               </w:rPr>
               <w:t>FK</w:t>
             </w:r>
+            <w:proofErr w:type="spellEnd"/>
           </w:p>
         </w:tc>
         <w:tc>
@@ -24237,6 +24921,7 @@
                 <w:lang w:eastAsia="es-VE"/>
               </w:rPr>
             </w:pPr>
+            <w:proofErr w:type="spellStart"/>
             <w:r>
               <w:rPr>
                 <w:rFonts w:ascii="Segoe UI" w:eastAsia="Times New Roman" w:hAnsi="Segoe UI" w:cs="Segoe UI"/>
@@ -24246,6 +24931,7 @@
               </w:rPr>
               <w:t>asignatura_id</w:t>
             </w:r>
+            <w:proofErr w:type="spellEnd"/>
           </w:p>
         </w:tc>
         <w:tc>
@@ -24270,6 +24956,7 @@
                 <w:lang w:eastAsia="es-VE"/>
               </w:rPr>
             </w:pPr>
+            <w:proofErr w:type="spellStart"/>
             <w:r>
               <w:rPr>
                 <w:rFonts w:ascii="Segoe UI" w:eastAsia="Times New Roman" w:hAnsi="Segoe UI" w:cs="Segoe UI"/>
@@ -24279,6 +24966,7 @@
               </w:rPr>
               <w:t>INTEGER</w:t>
             </w:r>
+            <w:proofErr w:type="spellEnd"/>
           </w:p>
         </w:tc>
         <w:tc>
@@ -24369,6 +25057,7 @@
                 <w:lang w:eastAsia="es-VE"/>
               </w:rPr>
             </w:pPr>
+            <w:proofErr w:type="spellStart"/>
             <w:r>
               <w:rPr>
                 <w:rFonts w:ascii="Segoe UI" w:eastAsia="Times New Roman" w:hAnsi="Segoe UI" w:cs="Segoe UI"/>
@@ -24376,8 +25065,29 @@
                 <w:szCs w:val="23"/>
                 <w:lang w:eastAsia="es-VE"/>
               </w:rPr>
-              <w:t>FK a ASIGNATURA.id</w:t>
-            </w:r>
+              <w:t>FK</w:t>
+            </w:r>
+            <w:proofErr w:type="spellEnd"/>
+            <w:r>
+              <w:rPr>
+                <w:rFonts w:ascii="Segoe UI" w:eastAsia="Times New Roman" w:hAnsi="Segoe UI" w:cs="Segoe UI"/>
+                <w:sz w:val="23"/>
+                <w:szCs w:val="23"/>
+                <w:lang w:eastAsia="es-VE"/>
+              </w:rPr>
+              <w:t xml:space="preserve"> a </w:t>
+            </w:r>
+            <w:proofErr w:type="spellStart"/>
+            <w:r>
+              <w:rPr>
+                <w:rFonts w:ascii="Segoe UI" w:eastAsia="Times New Roman" w:hAnsi="Segoe UI" w:cs="Segoe UI"/>
+                <w:sz w:val="23"/>
+                <w:szCs w:val="23"/>
+                <w:lang w:eastAsia="es-VE"/>
+              </w:rPr>
+              <w:t>ASIGNATURA.id</w:t>
+            </w:r>
+            <w:proofErr w:type="spellEnd"/>
           </w:p>
         </w:tc>
         <w:tc>
@@ -24828,6 +25538,7 @@
                 <w:lang w:eastAsia="es-VE"/>
               </w:rPr>
             </w:pPr>
+            <w:proofErr w:type="spellStart"/>
             <w:r>
               <w:rPr>
                 <w:rFonts w:ascii="Times New Roman" w:eastAsia="Times New Roman" w:hAnsi="Times New Roman" w:cs="Times New Roman"/>
@@ -24839,6 +25550,7 @@
               </w:rPr>
               <w:t>PK</w:t>
             </w:r>
+            <w:proofErr w:type="spellEnd"/>
           </w:p>
         </w:tc>
         <w:tc>
@@ -25285,6 +25997,7 @@
                 <w:lang w:eastAsia="es-VE"/>
               </w:rPr>
             </w:pPr>
+            <w:proofErr w:type="spellStart"/>
             <w:r>
               <w:rPr>
                 <w:rFonts w:ascii="Times New Roman" w:eastAsia="Times New Roman" w:hAnsi="Times New Roman" w:cs="Times New Roman"/>
@@ -25296,6 +26009,7 @@
               </w:rPr>
               <w:t>FK</w:t>
             </w:r>
+            <w:proofErr w:type="spellEnd"/>
           </w:p>
         </w:tc>
         <w:tc>
@@ -25320,6 +26034,7 @@
                 <w:lang w:eastAsia="es-VE"/>
               </w:rPr>
             </w:pPr>
+            <w:proofErr w:type="spellStart"/>
             <w:r>
               <w:rPr>
                 <w:rFonts w:ascii="Segoe UI" w:eastAsia="Times New Roman" w:hAnsi="Segoe UI" w:cs="Segoe UI"/>
@@ -25329,6 +26044,7 @@
               </w:rPr>
               <w:t>tema_id</w:t>
             </w:r>
+            <w:proofErr w:type="spellEnd"/>
           </w:p>
         </w:tc>
         <w:tc>
@@ -25353,6 +26069,7 @@
                 <w:lang w:eastAsia="es-VE"/>
               </w:rPr>
             </w:pPr>
+            <w:proofErr w:type="spellStart"/>
             <w:r>
               <w:rPr>
                 <w:rFonts w:ascii="Segoe UI" w:eastAsia="Times New Roman" w:hAnsi="Segoe UI" w:cs="Segoe UI"/>
@@ -25362,6 +26079,7 @@
               </w:rPr>
               <w:t>INTEGER</w:t>
             </w:r>
+            <w:proofErr w:type="spellEnd"/>
           </w:p>
         </w:tc>
         <w:tc>
@@ -25452,6 +26170,7 @@
                 <w:lang w:eastAsia="es-VE"/>
               </w:rPr>
             </w:pPr>
+            <w:proofErr w:type="spellStart"/>
             <w:r>
               <w:rPr>
                 <w:rFonts w:ascii="Segoe UI" w:eastAsia="Times New Roman" w:hAnsi="Segoe UI" w:cs="Segoe UI"/>
@@ -25459,8 +26178,29 @@
                 <w:szCs w:val="23"/>
                 <w:lang w:eastAsia="es-VE"/>
               </w:rPr>
-              <w:t>FK a TEMA.id</w:t>
-            </w:r>
+              <w:t>FK</w:t>
+            </w:r>
+            <w:proofErr w:type="spellEnd"/>
+            <w:r>
+              <w:rPr>
+                <w:rFonts w:ascii="Segoe UI" w:eastAsia="Times New Roman" w:hAnsi="Segoe UI" w:cs="Segoe UI"/>
+                <w:sz w:val="23"/>
+                <w:szCs w:val="23"/>
+                <w:lang w:eastAsia="es-VE"/>
+              </w:rPr>
+              <w:t xml:space="preserve"> a </w:t>
+            </w:r>
+            <w:proofErr w:type="spellStart"/>
+            <w:r>
+              <w:rPr>
+                <w:rFonts w:ascii="Segoe UI" w:eastAsia="Times New Roman" w:hAnsi="Segoe UI" w:cs="Segoe UI"/>
+                <w:sz w:val="23"/>
+                <w:szCs w:val="23"/>
+                <w:lang w:eastAsia="es-VE"/>
+              </w:rPr>
+              <w:t>TEMA.id</w:t>
+            </w:r>
+            <w:proofErr w:type="spellEnd"/>
           </w:p>
         </w:tc>
         <w:tc>
@@ -25519,6 +26259,7 @@
                 <w:lang w:eastAsia="es-VE"/>
               </w:rPr>
             </w:pPr>
+            <w:proofErr w:type="spellStart"/>
             <w:r>
               <w:rPr>
                 <w:rFonts w:ascii="Times New Roman" w:eastAsia="Times New Roman" w:hAnsi="Times New Roman" w:cs="Times New Roman"/>
@@ -25530,6 +26271,7 @@
               </w:rPr>
               <w:t>FK</w:t>
             </w:r>
+            <w:proofErr w:type="spellEnd"/>
           </w:p>
         </w:tc>
         <w:tc>
@@ -25554,6 +26296,7 @@
                 <w:lang w:eastAsia="es-VE"/>
               </w:rPr>
             </w:pPr>
+            <w:proofErr w:type="spellStart"/>
             <w:r>
               <w:rPr>
                 <w:rFonts w:ascii="Segoe UI" w:eastAsia="Times New Roman" w:hAnsi="Segoe UI" w:cs="Segoe UI"/>
@@ -25563,6 +26306,7 @@
               </w:rPr>
               <w:t>creado_por_admin</w:t>
             </w:r>
+            <w:proofErr w:type="spellEnd"/>
           </w:p>
         </w:tc>
         <w:tc>
@@ -25587,6 +26331,7 @@
                 <w:lang w:eastAsia="es-VE"/>
               </w:rPr>
             </w:pPr>
+            <w:proofErr w:type="spellStart"/>
             <w:r>
               <w:rPr>
                 <w:rFonts w:ascii="Segoe UI" w:eastAsia="Times New Roman" w:hAnsi="Segoe UI" w:cs="Segoe UI"/>
@@ -25596,6 +26341,7 @@
               </w:rPr>
               <w:t>INTEGER</w:t>
             </w:r>
+            <w:proofErr w:type="spellEnd"/>
           </w:p>
         </w:tc>
         <w:tc>
@@ -25686,6 +26432,7 @@
                 <w:lang w:eastAsia="es-VE"/>
               </w:rPr>
             </w:pPr>
+            <w:proofErr w:type="spellStart"/>
             <w:r>
               <w:rPr>
                 <w:rFonts w:ascii="Segoe UI" w:eastAsia="Times New Roman" w:hAnsi="Segoe UI" w:cs="Segoe UI"/>
@@ -25693,7 +26440,57 @@
                 <w:szCs w:val="23"/>
                 <w:lang w:eastAsia="es-VE"/>
               </w:rPr>
-              <w:t>FK a ADMINISTRADOR.id (si admin creó)</w:t>
+              <w:t>FK</w:t>
+            </w:r>
+            <w:proofErr w:type="spellEnd"/>
+            <w:r>
+              <w:rPr>
+                <w:rFonts w:ascii="Segoe UI" w:eastAsia="Times New Roman" w:hAnsi="Segoe UI" w:cs="Segoe UI"/>
+                <w:sz w:val="23"/>
+                <w:szCs w:val="23"/>
+                <w:lang w:eastAsia="es-VE"/>
+              </w:rPr>
+              <w:t xml:space="preserve"> a </w:t>
+            </w:r>
+            <w:proofErr w:type="spellStart"/>
+            <w:r>
+              <w:rPr>
+                <w:rFonts w:ascii="Segoe UI" w:eastAsia="Times New Roman" w:hAnsi="Segoe UI" w:cs="Segoe UI"/>
+                <w:sz w:val="23"/>
+                <w:szCs w:val="23"/>
+                <w:lang w:eastAsia="es-VE"/>
+              </w:rPr>
+              <w:t>ADMINISTRADOR.id</w:t>
+            </w:r>
+            <w:proofErr w:type="spellEnd"/>
+            <w:r>
+              <w:rPr>
+                <w:rFonts w:ascii="Segoe UI" w:eastAsia="Times New Roman" w:hAnsi="Segoe UI" w:cs="Segoe UI"/>
+                <w:sz w:val="23"/>
+                <w:szCs w:val="23"/>
+                <w:lang w:eastAsia="es-VE"/>
+              </w:rPr>
+              <w:t xml:space="preserve"> (si </w:t>
+            </w:r>
+            <w:proofErr w:type="spellStart"/>
+            <w:r>
+              <w:rPr>
+                <w:rFonts w:ascii="Segoe UI" w:eastAsia="Times New Roman" w:hAnsi="Segoe UI" w:cs="Segoe UI"/>
+                <w:sz w:val="23"/>
+                <w:szCs w:val="23"/>
+                <w:lang w:eastAsia="es-VE"/>
+              </w:rPr>
+              <w:t>admin</w:t>
+            </w:r>
+            <w:proofErr w:type="spellEnd"/>
+            <w:r>
+              <w:rPr>
+                <w:rFonts w:ascii="Segoe UI" w:eastAsia="Times New Roman" w:hAnsi="Segoe UI" w:cs="Segoe UI"/>
+                <w:sz w:val="23"/>
+                <w:szCs w:val="23"/>
+                <w:lang w:eastAsia="es-VE"/>
+              </w:rPr>
+              <w:t xml:space="preserve"> creó)</w:t>
             </w:r>
           </w:p>
         </w:tc>
@@ -25753,6 +26550,7 @@
                 <w:lang w:eastAsia="es-VE"/>
               </w:rPr>
             </w:pPr>
+            <w:proofErr w:type="spellStart"/>
             <w:r>
               <w:rPr>
                 <w:rFonts w:ascii="Times New Roman" w:eastAsia="Times New Roman" w:hAnsi="Times New Roman" w:cs="Times New Roman"/>
@@ -25764,6 +26562,7 @@
               </w:rPr>
               <w:t>FK</w:t>
             </w:r>
+            <w:proofErr w:type="spellEnd"/>
           </w:p>
         </w:tc>
         <w:tc>
@@ -25788,6 +26587,7 @@
                 <w:lang w:eastAsia="es-VE"/>
               </w:rPr>
             </w:pPr>
+            <w:proofErr w:type="spellStart"/>
             <w:r>
               <w:rPr>
                 <w:rFonts w:ascii="Segoe UI" w:eastAsia="Times New Roman" w:hAnsi="Segoe UI" w:cs="Segoe UI"/>
@@ -25797,6 +26597,7 @@
               </w:rPr>
               <w:t>creado_por_profesor</w:t>
             </w:r>
+            <w:proofErr w:type="spellEnd"/>
           </w:p>
         </w:tc>
         <w:tc>
@@ -25821,6 +26622,7 @@
                 <w:lang w:eastAsia="es-VE"/>
               </w:rPr>
             </w:pPr>
+            <w:proofErr w:type="spellStart"/>
             <w:r>
               <w:rPr>
                 <w:rFonts w:ascii="Segoe UI" w:eastAsia="Times New Roman" w:hAnsi="Segoe UI" w:cs="Segoe UI"/>
@@ -25830,6 +26632,7 @@
               </w:rPr>
               <w:t>INTEGER</w:t>
             </w:r>
+            <w:proofErr w:type="spellEnd"/>
           </w:p>
         </w:tc>
         <w:tc>
@@ -25920,6 +26723,7 @@
                 <w:lang w:eastAsia="es-VE"/>
               </w:rPr>
             </w:pPr>
+            <w:proofErr w:type="spellStart"/>
             <w:r>
               <w:rPr>
                 <w:rFonts w:ascii="Segoe UI" w:eastAsia="Times New Roman" w:hAnsi="Segoe UI" w:cs="Segoe UI"/>
@@ -25927,32 +26731,19 @@
                 <w:szCs w:val="23"/>
                 <w:lang w:eastAsia="es-VE"/>
               </w:rPr>
-              <w:t>FK a PROFESOR.id (si profesor creó)</w:t>
-            </w:r>
-          </w:p>
-        </w:tc>
-        <w:tc>
-          <w:tcPr>
-            <w:tcW w:w="0" w:type="auto"/>
-            <w:tcMar>
-              <w:top w:w="150" w:type="dxa"/>
-              <w:left w:w="240" w:type="dxa"/>
-              <w:bottom w:w="150" w:type="dxa"/>
-              <w:right w:w="0" w:type="dxa"/>
-            </w:tcMar>
-            <w:vAlign w:val="center"/>
-          </w:tcPr>
-          <w:p>
-            <w:pPr>
-              <w:spacing w:line="375" w:lineRule="atLeast"/>
-              <w:jc w:val="center"/>
+              <w:t>FK</w:t>
+            </w:r>
+            <w:proofErr w:type="spellEnd"/>
+            <w:r>
               <w:rPr>
                 <w:rFonts w:ascii="Segoe UI" w:eastAsia="Times New Roman" w:hAnsi="Segoe UI" w:cs="Segoe UI"/>
                 <w:sz w:val="23"/>
                 <w:szCs w:val="23"/>
                 <w:lang w:eastAsia="es-VE"/>
               </w:rPr>
-            </w:pPr>
+              <w:t xml:space="preserve"> a </w:t>
+            </w:r>
+            <w:proofErr w:type="spellStart"/>
             <w:r>
               <w:rPr>
                 <w:rFonts w:ascii="Segoe UI" w:eastAsia="Times New Roman" w:hAnsi="Segoe UI" w:cs="Segoe UI"/>
@@ -25960,8 +26751,53 @@
                 <w:szCs w:val="23"/>
                 <w:lang w:eastAsia="es-VE"/>
               </w:rPr>
+              <w:t>PROFESOR.id</w:t>
+            </w:r>
+            <w:proofErr w:type="spellEnd"/>
+            <w:r>
+              <w:rPr>
+                <w:rFonts w:ascii="Segoe UI" w:eastAsia="Times New Roman" w:hAnsi="Segoe UI" w:cs="Segoe UI"/>
+                <w:sz w:val="23"/>
+                <w:szCs w:val="23"/>
+                <w:lang w:eastAsia="es-VE"/>
+              </w:rPr>
+              <w:t xml:space="preserve"> (si profesor creó)</w:t>
+            </w:r>
+          </w:p>
+        </w:tc>
+        <w:tc>
+          <w:tcPr>
+            <w:tcW w:w="0" w:type="auto"/>
+            <w:tcMar>
+              <w:top w:w="150" w:type="dxa"/>
+              <w:left w:w="240" w:type="dxa"/>
+              <w:bottom w:w="150" w:type="dxa"/>
+              <w:right w:w="0" w:type="dxa"/>
+            </w:tcMar>
+            <w:vAlign w:val="center"/>
+          </w:tcPr>
+          <w:p>
+            <w:pPr>
+              <w:spacing w:line="375" w:lineRule="atLeast"/>
+              <w:jc w:val="center"/>
+              <w:rPr>
+                <w:rFonts w:ascii="Segoe UI" w:eastAsia="Times New Roman" w:hAnsi="Segoe UI" w:cs="Segoe UI"/>
+                <w:sz w:val="23"/>
+                <w:szCs w:val="23"/>
+                <w:lang w:eastAsia="es-VE"/>
+              </w:rPr>
+            </w:pPr>
+            <w:proofErr w:type="spellStart"/>
+            <w:r>
+              <w:rPr>
+                <w:rFonts w:ascii="Segoe UI" w:eastAsia="Times New Roman" w:hAnsi="Segoe UI" w:cs="Segoe UI"/>
+                <w:sz w:val="23"/>
+                <w:szCs w:val="23"/>
+                <w:lang w:eastAsia="es-VE"/>
+              </w:rPr>
               <w:t>NULL</w:t>
             </w:r>
+            <w:proofErr w:type="spellEnd"/>
           </w:p>
         </w:tc>
       </w:tr>
@@ -25987,6 +26823,7 @@
                 <w:lang w:eastAsia="es-VE"/>
               </w:rPr>
             </w:pPr>
+            <w:proofErr w:type="spellStart"/>
             <w:r>
               <w:rPr>
                 <w:rFonts w:ascii="Times New Roman" w:eastAsia="Times New Roman" w:hAnsi="Times New Roman" w:cs="Times New Roman"/>
@@ -25998,6 +26835,7 @@
               </w:rPr>
               <w:t>FK</w:t>
             </w:r>
+            <w:proofErr w:type="spellEnd"/>
           </w:p>
         </w:tc>
         <w:tc>
@@ -26022,6 +26860,7 @@
                 <w:lang w:eastAsia="es-VE"/>
               </w:rPr>
             </w:pPr>
+            <w:proofErr w:type="spellStart"/>
             <w:r>
               <w:rPr>
                 <w:rFonts w:ascii="Segoe UI" w:eastAsia="Times New Roman" w:hAnsi="Segoe UI" w:cs="Segoe UI"/>
@@ -26031,6 +26870,7 @@
               </w:rPr>
               <w:t>modificado_por</w:t>
             </w:r>
+            <w:proofErr w:type="spellEnd"/>
           </w:p>
         </w:tc>
         <w:tc>
@@ -26055,6 +26895,7 @@
                 <w:lang w:eastAsia="es-VE"/>
               </w:rPr>
             </w:pPr>
+            <w:proofErr w:type="spellStart"/>
             <w:r>
               <w:rPr>
                 <w:rFonts w:ascii="Segoe UI" w:eastAsia="Times New Roman" w:hAnsi="Segoe UI" w:cs="Segoe UI"/>
@@ -26064,6 +26905,7 @@
               </w:rPr>
               <w:t>INTEGER</w:t>
             </w:r>
+            <w:proofErr w:type="spellEnd"/>
           </w:p>
         </w:tc>
         <w:tc>
@@ -26154,6 +26996,7 @@
                 <w:lang w:eastAsia="es-VE"/>
               </w:rPr>
             </w:pPr>
+            <w:proofErr w:type="spellStart"/>
             <w:r>
               <w:rPr>
                 <w:rFonts w:ascii="Segoe UI" w:eastAsia="Times New Roman" w:hAnsi="Segoe UI" w:cs="Segoe UI"/>
@@ -26161,7 +27004,37 @@
                 <w:szCs w:val="23"/>
                 <w:lang w:eastAsia="es-VE"/>
               </w:rPr>
-              <w:t>FK a quien modificó (admin o profesor)</w:t>
+              <w:t>FK</w:t>
+            </w:r>
+            <w:proofErr w:type="spellEnd"/>
+            <w:r>
+              <w:rPr>
+                <w:rFonts w:ascii="Segoe UI" w:eastAsia="Times New Roman" w:hAnsi="Segoe UI" w:cs="Segoe UI"/>
+                <w:sz w:val="23"/>
+                <w:szCs w:val="23"/>
+                <w:lang w:eastAsia="es-VE"/>
+              </w:rPr>
+              <w:t xml:space="preserve"> a quien modificó (</w:t>
+            </w:r>
+            <w:proofErr w:type="spellStart"/>
+            <w:r>
+              <w:rPr>
+                <w:rFonts w:ascii="Segoe UI" w:eastAsia="Times New Roman" w:hAnsi="Segoe UI" w:cs="Segoe UI"/>
+                <w:sz w:val="23"/>
+                <w:szCs w:val="23"/>
+                <w:lang w:eastAsia="es-VE"/>
+              </w:rPr>
+              <w:t>admin</w:t>
+            </w:r>
+            <w:proofErr w:type="spellEnd"/>
+            <w:r>
+              <w:rPr>
+                <w:rFonts w:ascii="Segoe UI" w:eastAsia="Times New Roman" w:hAnsi="Segoe UI" w:cs="Segoe UI"/>
+                <w:sz w:val="23"/>
+                <w:szCs w:val="23"/>
+                <w:lang w:eastAsia="es-VE"/>
+              </w:rPr>
+              <w:t xml:space="preserve"> o profesor)</w:t>
             </w:r>
           </w:p>
         </w:tc>
@@ -26276,6 +27149,7 @@
                 <w:lang w:eastAsia="es-VE"/>
               </w:rPr>
             </w:pPr>
+            <w:proofErr w:type="spellStart"/>
             <w:r>
               <w:rPr>
                 <w:rFonts w:ascii="Segoe UI" w:eastAsia="Times New Roman" w:hAnsi="Segoe UI" w:cs="Segoe UI"/>
@@ -26285,6 +27159,7 @@
               </w:rPr>
               <w:t>BOOLEAN</w:t>
             </w:r>
+            <w:proofErr w:type="spellEnd"/>
           </w:p>
         </w:tc>
         <w:tc>
@@ -26822,6 +27697,7 @@
                 <w:lang w:eastAsia="es-VE"/>
               </w:rPr>
             </w:pPr>
+            <w:proofErr w:type="spellStart"/>
             <w:r>
               <w:rPr>
                 <w:rFonts w:ascii="Times New Roman" w:eastAsia="Times New Roman" w:hAnsi="Times New Roman" w:cs="Times New Roman"/>
@@ -26833,6 +27709,7 @@
               </w:rPr>
               <w:t>PK</w:t>
             </w:r>
+            <w:proofErr w:type="spellEnd"/>
           </w:p>
         </w:tc>
         <w:tc>
@@ -27056,6 +27933,7 @@
                 <w:lang w:eastAsia="es-VE"/>
               </w:rPr>
             </w:pPr>
+            <w:proofErr w:type="spellStart"/>
             <w:r>
               <w:rPr>
                 <w:rFonts w:ascii="Times New Roman" w:eastAsia="Times New Roman" w:hAnsi="Times New Roman" w:cs="Times New Roman"/>
@@ -27067,6 +27945,7 @@
               </w:rPr>
               <w:t>FK</w:t>
             </w:r>
+            <w:proofErr w:type="spellEnd"/>
           </w:p>
         </w:tc>
         <w:tc>
@@ -27091,6 +27970,7 @@
                 <w:lang w:eastAsia="es-VE"/>
               </w:rPr>
             </w:pPr>
+            <w:proofErr w:type="spellStart"/>
             <w:r>
               <w:rPr>
                 <w:rFonts w:ascii="Segoe UI" w:eastAsia="Times New Roman" w:hAnsi="Segoe UI" w:cs="Segoe UI"/>
@@ -27100,6 +27980,7 @@
               </w:rPr>
               <w:t>pregunta_id</w:t>
             </w:r>
+            <w:proofErr w:type="spellEnd"/>
           </w:p>
         </w:tc>
         <w:tc>
@@ -27124,6 +28005,7 @@
                 <w:lang w:eastAsia="es-VE"/>
               </w:rPr>
             </w:pPr>
+            <w:proofErr w:type="spellStart"/>
             <w:r>
               <w:rPr>
                 <w:rFonts w:ascii="Segoe UI" w:eastAsia="Times New Roman" w:hAnsi="Segoe UI" w:cs="Segoe UI"/>
@@ -27133,6 +28015,7 @@
               </w:rPr>
               <w:t>INTEGER</w:t>
             </w:r>
+            <w:proofErr w:type="spellEnd"/>
           </w:p>
         </w:tc>
         <w:tc>
@@ -27223,6 +28106,7 @@
                 <w:lang w:eastAsia="es-VE"/>
               </w:rPr>
             </w:pPr>
+            <w:proofErr w:type="spellStart"/>
             <w:r>
               <w:rPr>
                 <w:rFonts w:ascii="Segoe UI" w:eastAsia="Times New Roman" w:hAnsi="Segoe UI" w:cs="Segoe UI"/>
@@ -27230,8 +28114,29 @@
                 <w:szCs w:val="23"/>
                 <w:lang w:eastAsia="es-VE"/>
               </w:rPr>
-              <w:t>FK a PREGUNTA.id</w:t>
-            </w:r>
+              <w:t>FK</w:t>
+            </w:r>
+            <w:proofErr w:type="spellEnd"/>
+            <w:r>
+              <w:rPr>
+                <w:rFonts w:ascii="Segoe UI" w:eastAsia="Times New Roman" w:hAnsi="Segoe UI" w:cs="Segoe UI"/>
+                <w:sz w:val="23"/>
+                <w:szCs w:val="23"/>
+                <w:lang w:eastAsia="es-VE"/>
+              </w:rPr>
+              <w:t xml:space="preserve"> a </w:t>
+            </w:r>
+            <w:proofErr w:type="spellStart"/>
+            <w:r>
+              <w:rPr>
+                <w:rFonts w:ascii="Segoe UI" w:eastAsia="Times New Roman" w:hAnsi="Segoe UI" w:cs="Segoe UI"/>
+                <w:sz w:val="23"/>
+                <w:szCs w:val="23"/>
+                <w:lang w:eastAsia="es-VE"/>
+              </w:rPr>
+              <w:t>PREGUNTA.id</w:t>
+            </w:r>
+            <w:proofErr w:type="spellEnd"/>
           </w:p>
         </w:tc>
         <w:tc>
@@ -27535,6 +28440,7 @@
                 <w:lang w:eastAsia="es-VE"/>
               </w:rPr>
             </w:pPr>
+            <w:proofErr w:type="spellStart"/>
             <w:r>
               <w:rPr>
                 <w:rFonts w:ascii="Segoe UI" w:eastAsia="Times New Roman" w:hAnsi="Segoe UI" w:cs="Segoe UI"/>
@@ -27544,6 +28450,7 @@
               </w:rPr>
               <w:t>es_correcta</w:t>
             </w:r>
+            <w:proofErr w:type="spellEnd"/>
           </w:p>
         </w:tc>
         <w:tc>
@@ -27568,6 +28475,7 @@
                 <w:lang w:eastAsia="es-VE"/>
               </w:rPr>
             </w:pPr>
+            <w:proofErr w:type="spellStart"/>
             <w:r>
               <w:rPr>
                 <w:rFonts w:ascii="Segoe UI" w:eastAsia="Times New Roman" w:hAnsi="Segoe UI" w:cs="Segoe UI"/>
@@ -27577,6 +28485,7 @@
               </w:rPr>
               <w:t>BOOLEAN</w:t>
             </w:r>
+            <w:proofErr w:type="spellEnd"/>
           </w:p>
         </w:tc>
         <w:tc>
@@ -27789,6 +28698,7 @@
                 <w:lang w:eastAsia="es-VE"/>
               </w:rPr>
             </w:pPr>
+            <w:proofErr w:type="spellStart"/>
             <w:r>
               <w:rPr>
                 <w:rFonts w:ascii="Segoe UI" w:eastAsia="Times New Roman" w:hAnsi="Segoe UI" w:cs="Segoe UI"/>
@@ -27798,6 +28708,7 @@
               </w:rPr>
               <w:t>CHAR</w:t>
             </w:r>
+            <w:proofErr w:type="spellEnd"/>
           </w:p>
         </w:tc>
         <w:tc>
@@ -27895,7 +28806,27 @@
                 <w:szCs w:val="23"/>
                 <w:lang w:eastAsia="es-VE"/>
               </w:rPr>
-              <w:t>Letra identificadora ('a','b','c','d')</w:t>
+              <w:t>Letra identificadora ('</w:t>
+            </w:r>
+            <w:proofErr w:type="spellStart"/>
+            <w:r>
+              <w:rPr>
+                <w:rFonts w:ascii="Segoe UI" w:eastAsia="Times New Roman" w:hAnsi="Segoe UI" w:cs="Segoe UI"/>
+                <w:sz w:val="23"/>
+                <w:szCs w:val="23"/>
+                <w:lang w:eastAsia="es-VE"/>
+              </w:rPr>
+              <w:t>a','b','c','d</w:t>
+            </w:r>
+            <w:proofErr w:type="spellEnd"/>
+            <w:r>
+              <w:rPr>
+                <w:rFonts w:ascii="Segoe UI" w:eastAsia="Times New Roman" w:hAnsi="Segoe UI" w:cs="Segoe UI"/>
+                <w:sz w:val="23"/>
+                <w:szCs w:val="23"/>
+                <w:lang w:eastAsia="es-VE"/>
+              </w:rPr>
+              <w:t>')</w:t>
             </w:r>
           </w:p>
         </w:tc>
@@ -28275,6 +29206,7 @@
                 <w:lang w:eastAsia="es-VE"/>
               </w:rPr>
             </w:pPr>
+            <w:proofErr w:type="spellStart"/>
             <w:r>
               <w:rPr>
                 <w:rFonts w:ascii="Times New Roman" w:eastAsia="Times New Roman" w:hAnsi="Times New Roman" w:cs="Times New Roman"/>
@@ -28286,6 +29218,7 @@
               </w:rPr>
               <w:t>PK</w:t>
             </w:r>
+            <w:proofErr w:type="spellEnd"/>
           </w:p>
         </w:tc>
         <w:tc>
@@ -28509,6 +29442,7 @@
                 <w:lang w:eastAsia="es-VE"/>
               </w:rPr>
             </w:pPr>
+            <w:proofErr w:type="spellStart"/>
             <w:r>
               <w:rPr>
                 <w:rFonts w:ascii="Times New Roman" w:eastAsia="Times New Roman" w:hAnsi="Times New Roman" w:cs="Times New Roman"/>
@@ -28520,6 +29454,7 @@
               </w:rPr>
               <w:t>FK</w:t>
             </w:r>
+            <w:proofErr w:type="spellEnd"/>
           </w:p>
         </w:tc>
         <w:tc>
@@ -28544,6 +29479,7 @@
                 <w:lang w:eastAsia="es-VE"/>
               </w:rPr>
             </w:pPr>
+            <w:proofErr w:type="spellStart"/>
             <w:r>
               <w:rPr>
                 <w:rFonts w:ascii="Segoe UI" w:eastAsia="Times New Roman" w:hAnsi="Segoe UI" w:cs="Segoe UI"/>
@@ -28553,6 +29489,7 @@
               </w:rPr>
               <w:t>jugador_id</w:t>
             </w:r>
+            <w:proofErr w:type="spellEnd"/>
           </w:p>
         </w:tc>
         <w:tc>
@@ -28577,6 +29514,7 @@
                 <w:lang w:eastAsia="es-VE"/>
               </w:rPr>
             </w:pPr>
+            <w:proofErr w:type="spellStart"/>
             <w:r>
               <w:rPr>
                 <w:rFonts w:ascii="Segoe UI" w:eastAsia="Times New Roman" w:hAnsi="Segoe UI" w:cs="Segoe UI"/>
@@ -28586,6 +29524,7 @@
               </w:rPr>
               <w:t>INTEGER</w:t>
             </w:r>
+            <w:proofErr w:type="spellEnd"/>
           </w:p>
         </w:tc>
         <w:tc>
@@ -28676,6 +29615,7 @@
                 <w:lang w:eastAsia="es-VE"/>
               </w:rPr>
             </w:pPr>
+            <w:proofErr w:type="spellStart"/>
             <w:r>
               <w:rPr>
                 <w:rFonts w:ascii="Segoe UI" w:eastAsia="Times New Roman" w:hAnsi="Segoe UI" w:cs="Segoe UI"/>
@@ -28683,8 +29623,29 @@
                 <w:szCs w:val="23"/>
                 <w:lang w:eastAsia="es-VE"/>
               </w:rPr>
-              <w:t>FK a JUGADOR.id</w:t>
-            </w:r>
+              <w:t>FK</w:t>
+            </w:r>
+            <w:proofErr w:type="spellEnd"/>
+            <w:r>
+              <w:rPr>
+                <w:rFonts w:ascii="Segoe UI" w:eastAsia="Times New Roman" w:hAnsi="Segoe UI" w:cs="Segoe UI"/>
+                <w:sz w:val="23"/>
+                <w:szCs w:val="23"/>
+                <w:lang w:eastAsia="es-VE"/>
+              </w:rPr>
+              <w:t xml:space="preserve"> a </w:t>
+            </w:r>
+            <w:proofErr w:type="spellStart"/>
+            <w:r>
+              <w:rPr>
+                <w:rFonts w:ascii="Segoe UI" w:eastAsia="Times New Roman" w:hAnsi="Segoe UI" w:cs="Segoe UI"/>
+                <w:sz w:val="23"/>
+                <w:szCs w:val="23"/>
+                <w:lang w:eastAsia="es-VE"/>
+              </w:rPr>
+              <w:t>JUGADOR.id</w:t>
+            </w:r>
+            <w:proofErr w:type="spellEnd"/>
           </w:p>
         </w:tc>
         <w:tc>
@@ -28767,6 +29728,7 @@
                 <w:lang w:eastAsia="es-VE"/>
               </w:rPr>
             </w:pPr>
+            <w:proofErr w:type="spellStart"/>
             <w:r>
               <w:rPr>
                 <w:rFonts w:ascii="Segoe UI" w:eastAsia="Times New Roman" w:hAnsi="Segoe UI" w:cs="Segoe UI"/>
@@ -28776,6 +29738,7 @@
               </w:rPr>
               <w:t>puntuacion_obtenida</w:t>
             </w:r>
+            <w:proofErr w:type="spellEnd"/>
           </w:p>
         </w:tc>
         <w:tc>
@@ -28800,6 +29763,7 @@
                 <w:lang w:eastAsia="es-VE"/>
               </w:rPr>
             </w:pPr>
+            <w:proofErr w:type="spellStart"/>
             <w:r>
               <w:rPr>
                 <w:rFonts w:ascii="Segoe UI" w:eastAsia="Times New Roman" w:hAnsi="Segoe UI" w:cs="Segoe UI"/>
@@ -28809,6 +29773,7 @@
               </w:rPr>
               <w:t>INTEGER</w:t>
             </w:r>
+            <w:proofErr w:type="spellEnd"/>
           </w:p>
         </w:tc>
         <w:tc>
@@ -29022,6 +29987,7 @@
                 <w:lang w:eastAsia="es-VE"/>
               </w:rPr>
             </w:pPr>
+            <w:proofErr w:type="spellStart"/>
             <w:r>
               <w:rPr>
                 <w:rFonts w:ascii="Times New Roman" w:eastAsia="Times New Roman" w:hAnsi="Times New Roman" w:cs="Times New Roman"/>
@@ -29033,6 +29999,7 @@
               </w:rPr>
               <w:t>Detalle_Partida</w:t>
             </w:r>
+            <w:proofErr w:type="spellEnd"/>
           </w:p>
         </w:tc>
       </w:tr>
@@ -29286,6 +30253,7 @@
                 <w:lang w:eastAsia="es-VE"/>
               </w:rPr>
             </w:pPr>
+            <w:proofErr w:type="spellStart"/>
             <w:r>
               <w:rPr>
                 <w:rFonts w:ascii="Times New Roman" w:eastAsia="Times New Roman" w:hAnsi="Times New Roman" w:cs="Times New Roman"/>
@@ -29297,6 +30265,7 @@
               </w:rPr>
               <w:t>PK</w:t>
             </w:r>
+            <w:proofErr w:type="spellEnd"/>
           </w:p>
         </w:tc>
         <w:tc>
@@ -29520,6 +30489,7 @@
                 <w:lang w:eastAsia="es-VE"/>
               </w:rPr>
             </w:pPr>
+            <w:proofErr w:type="spellStart"/>
             <w:r>
               <w:rPr>
                 <w:rFonts w:ascii="Times New Roman" w:eastAsia="Times New Roman" w:hAnsi="Times New Roman" w:cs="Times New Roman"/>
@@ -29531,6 +30501,7 @@
               </w:rPr>
               <w:t>FK</w:t>
             </w:r>
+            <w:proofErr w:type="spellEnd"/>
           </w:p>
         </w:tc>
         <w:tc>
@@ -29555,6 +30526,7 @@
                 <w:lang w:eastAsia="es-VE"/>
               </w:rPr>
             </w:pPr>
+            <w:proofErr w:type="spellStart"/>
             <w:r>
               <w:rPr>
                 <w:rFonts w:ascii="Segoe UI" w:eastAsia="Times New Roman" w:hAnsi="Segoe UI" w:cs="Segoe UI"/>
@@ -29564,6 +30536,7 @@
               </w:rPr>
               <w:t>partida_id</w:t>
             </w:r>
+            <w:proofErr w:type="spellEnd"/>
           </w:p>
         </w:tc>
         <w:tc>
@@ -29588,6 +30561,7 @@
                 <w:lang w:eastAsia="es-VE"/>
               </w:rPr>
             </w:pPr>
+            <w:proofErr w:type="spellStart"/>
             <w:r>
               <w:rPr>
                 <w:rFonts w:ascii="Segoe UI" w:eastAsia="Times New Roman" w:hAnsi="Segoe UI" w:cs="Segoe UI"/>
@@ -29597,6 +30571,7 @@
               </w:rPr>
               <w:t>INTEGER</w:t>
             </w:r>
+            <w:proofErr w:type="spellEnd"/>
           </w:p>
         </w:tc>
         <w:tc>
@@ -29687,6 +30662,7 @@
                 <w:lang w:eastAsia="es-VE"/>
               </w:rPr>
             </w:pPr>
+            <w:proofErr w:type="spellStart"/>
             <w:r>
               <w:rPr>
                 <w:rFonts w:ascii="Segoe UI" w:eastAsia="Times New Roman" w:hAnsi="Segoe UI" w:cs="Segoe UI"/>
@@ -29694,8 +30670,29 @@
                 <w:szCs w:val="23"/>
                 <w:lang w:eastAsia="es-VE"/>
               </w:rPr>
-              <w:t>FK a PARTIDA.id</w:t>
-            </w:r>
+              <w:t>FK</w:t>
+            </w:r>
+            <w:proofErr w:type="spellEnd"/>
+            <w:r>
+              <w:rPr>
+                <w:rFonts w:ascii="Segoe UI" w:eastAsia="Times New Roman" w:hAnsi="Segoe UI" w:cs="Segoe UI"/>
+                <w:sz w:val="23"/>
+                <w:szCs w:val="23"/>
+                <w:lang w:eastAsia="es-VE"/>
+              </w:rPr>
+              <w:t xml:space="preserve"> a </w:t>
+            </w:r>
+            <w:proofErr w:type="spellStart"/>
+            <w:r>
+              <w:rPr>
+                <w:rFonts w:ascii="Segoe UI" w:eastAsia="Times New Roman" w:hAnsi="Segoe UI" w:cs="Segoe UI"/>
+                <w:sz w:val="23"/>
+                <w:szCs w:val="23"/>
+                <w:lang w:eastAsia="es-VE"/>
+              </w:rPr>
+              <w:t>PARTIDA.id</w:t>
+            </w:r>
+            <w:proofErr w:type="spellEnd"/>
           </w:p>
         </w:tc>
         <w:tc>
@@ -29754,6 +30751,7 @@
                 <w:lang w:eastAsia="es-VE"/>
               </w:rPr>
             </w:pPr>
+            <w:proofErr w:type="spellStart"/>
             <w:r>
               <w:rPr>
                 <w:rFonts w:ascii="Times New Roman" w:eastAsia="Times New Roman" w:hAnsi="Times New Roman" w:cs="Times New Roman"/>
@@ -29765,6 +30763,7 @@
               </w:rPr>
               <w:t>FK</w:t>
             </w:r>
+            <w:proofErr w:type="spellEnd"/>
           </w:p>
         </w:tc>
         <w:tc>
@@ -29789,6 +30788,7 @@
                 <w:lang w:eastAsia="es-VE"/>
               </w:rPr>
             </w:pPr>
+            <w:proofErr w:type="spellStart"/>
             <w:r>
               <w:rPr>
                 <w:rFonts w:ascii="Segoe UI" w:eastAsia="Times New Roman" w:hAnsi="Segoe UI" w:cs="Segoe UI"/>
@@ -29798,6 +30798,7 @@
               </w:rPr>
               <w:t>pregunta_id</w:t>
             </w:r>
+            <w:proofErr w:type="spellEnd"/>
           </w:p>
         </w:tc>
         <w:tc>
@@ -29822,6 +30823,7 @@
                 <w:lang w:eastAsia="es-VE"/>
               </w:rPr>
             </w:pPr>
+            <w:proofErr w:type="spellStart"/>
             <w:r>
               <w:rPr>
                 <w:rFonts w:ascii="Segoe UI" w:eastAsia="Times New Roman" w:hAnsi="Segoe UI" w:cs="Segoe UI"/>
@@ -29831,6 +30833,7 @@
               </w:rPr>
               <w:t>INTEGER</w:t>
             </w:r>
+            <w:proofErr w:type="spellEnd"/>
           </w:p>
         </w:tc>
         <w:tc>
@@ -29921,6 +30924,7 @@
                 <w:lang w:eastAsia="es-VE"/>
               </w:rPr>
             </w:pPr>
+            <w:proofErr w:type="spellStart"/>
             <w:r>
               <w:rPr>
                 <w:rFonts w:ascii="Segoe UI" w:eastAsia="Times New Roman" w:hAnsi="Segoe UI" w:cs="Segoe UI"/>
@@ -29928,8 +30932,29 @@
                 <w:szCs w:val="23"/>
                 <w:lang w:eastAsia="es-VE"/>
               </w:rPr>
-              <w:t>FK a PREGUNTA.id</w:t>
-            </w:r>
+              <w:t>FK</w:t>
+            </w:r>
+            <w:proofErr w:type="spellEnd"/>
+            <w:r>
+              <w:rPr>
+                <w:rFonts w:ascii="Segoe UI" w:eastAsia="Times New Roman" w:hAnsi="Segoe UI" w:cs="Segoe UI"/>
+                <w:sz w:val="23"/>
+                <w:szCs w:val="23"/>
+                <w:lang w:eastAsia="es-VE"/>
+              </w:rPr>
+              <w:t xml:space="preserve"> a </w:t>
+            </w:r>
+            <w:proofErr w:type="spellStart"/>
+            <w:r>
+              <w:rPr>
+                <w:rFonts w:ascii="Segoe UI" w:eastAsia="Times New Roman" w:hAnsi="Segoe UI" w:cs="Segoe UI"/>
+                <w:sz w:val="23"/>
+                <w:szCs w:val="23"/>
+                <w:lang w:eastAsia="es-VE"/>
+              </w:rPr>
+              <w:t>PREGUNTA.id</w:t>
+            </w:r>
+            <w:proofErr w:type="spellEnd"/>
           </w:p>
         </w:tc>
         <w:tc>
@@ -29988,6 +31013,7 @@
                 <w:lang w:eastAsia="es-VE"/>
               </w:rPr>
             </w:pPr>
+            <w:proofErr w:type="spellStart"/>
             <w:r>
               <w:rPr>
                 <w:rFonts w:ascii="Times New Roman" w:eastAsia="Times New Roman" w:hAnsi="Times New Roman" w:cs="Times New Roman"/>
@@ -29999,6 +31025,7 @@
               </w:rPr>
               <w:t>FK</w:t>
             </w:r>
+            <w:proofErr w:type="spellEnd"/>
           </w:p>
         </w:tc>
         <w:tc>
@@ -30023,6 +31050,7 @@
                 <w:lang w:eastAsia="es-VE"/>
               </w:rPr>
             </w:pPr>
+            <w:proofErr w:type="spellStart"/>
             <w:r>
               <w:rPr>
                 <w:rFonts w:ascii="Segoe UI" w:eastAsia="Times New Roman" w:hAnsi="Segoe UI" w:cs="Segoe UI"/>
@@ -30032,6 +31060,7 @@
               </w:rPr>
               <w:t>respuesta_id</w:t>
             </w:r>
+            <w:proofErr w:type="spellEnd"/>
           </w:p>
         </w:tc>
         <w:tc>
@@ -30056,6 +31085,7 @@
                 <w:lang w:eastAsia="es-VE"/>
               </w:rPr>
             </w:pPr>
+            <w:proofErr w:type="spellStart"/>
             <w:r>
               <w:rPr>
                 <w:rFonts w:ascii="Segoe UI" w:eastAsia="Times New Roman" w:hAnsi="Segoe UI" w:cs="Segoe UI"/>
@@ -30065,6 +31095,7 @@
               </w:rPr>
               <w:t>INTEGER</w:t>
             </w:r>
+            <w:proofErr w:type="spellEnd"/>
           </w:p>
         </w:tc>
         <w:tc>
@@ -30155,6 +31186,7 @@
                 <w:lang w:eastAsia="es-VE"/>
               </w:rPr>
             </w:pPr>
+            <w:proofErr w:type="spellStart"/>
             <w:r>
               <w:rPr>
                 <w:rFonts w:ascii="Segoe UI" w:eastAsia="Times New Roman" w:hAnsi="Segoe UI" w:cs="Segoe UI"/>
@@ -30162,8 +31194,29 @@
                 <w:szCs w:val="23"/>
                 <w:lang w:eastAsia="es-VE"/>
               </w:rPr>
-              <w:t>FK a RESPUESTA.id</w:t>
-            </w:r>
+              <w:t>FK</w:t>
+            </w:r>
+            <w:proofErr w:type="spellEnd"/>
+            <w:r>
+              <w:rPr>
+                <w:rFonts w:ascii="Segoe UI" w:eastAsia="Times New Roman" w:hAnsi="Segoe UI" w:cs="Segoe UI"/>
+                <w:sz w:val="23"/>
+                <w:szCs w:val="23"/>
+                <w:lang w:eastAsia="es-VE"/>
+              </w:rPr>
+              <w:t xml:space="preserve"> a </w:t>
+            </w:r>
+            <w:proofErr w:type="spellStart"/>
+            <w:r>
+              <w:rPr>
+                <w:rFonts w:ascii="Segoe UI" w:eastAsia="Times New Roman" w:hAnsi="Segoe UI" w:cs="Segoe UI"/>
+                <w:sz w:val="23"/>
+                <w:szCs w:val="23"/>
+                <w:lang w:eastAsia="es-VE"/>
+              </w:rPr>
+              <w:t>RESPUESTA.id</w:t>
+            </w:r>
+            <w:proofErr w:type="spellEnd"/>
           </w:p>
         </w:tc>
         <w:tc>
@@ -30279,6 +31332,7 @@
                 <w:lang w:eastAsia="es-VE"/>
               </w:rPr>
             </w:pPr>
+            <w:proofErr w:type="spellStart"/>
             <w:r>
               <w:rPr>
                 <w:rFonts w:ascii="Segoe UI" w:eastAsia="Times New Roman" w:hAnsi="Segoe UI" w:cs="Segoe UI"/>
@@ -30288,6 +31342,7 @@
               </w:rPr>
               <w:t>BOOLEAN</w:t>
             </w:r>
+            <w:proofErr w:type="spellEnd"/>
           </w:p>
         </w:tc>
         <w:tc>
@@ -30469,6 +31524,7 @@
                 <w:lang w:eastAsia="es-VE"/>
               </w:rPr>
             </w:pPr>
+            <w:proofErr w:type="spellStart"/>
             <w:r>
               <w:rPr>
                 <w:rFonts w:ascii="Segoe UI" w:eastAsia="Times New Roman" w:hAnsi="Segoe UI" w:cs="Segoe UI"/>
@@ -30478,6 +31534,7 @@
               </w:rPr>
               <w:t>puntos_obtenidos</w:t>
             </w:r>
+            <w:proofErr w:type="spellEnd"/>
           </w:p>
         </w:tc>
         <w:tc>
@@ -30502,6 +31559,7 @@
                 <w:lang w:eastAsia="es-VE"/>
               </w:rPr>
             </w:pPr>
+            <w:proofErr w:type="spellStart"/>
             <w:r>
               <w:rPr>
                 <w:rFonts w:ascii="Segoe UI" w:eastAsia="Times New Roman" w:hAnsi="Segoe UI" w:cs="Segoe UI"/>
@@ -30511,6 +31569,7 @@
               </w:rPr>
               <w:t>INTEGER</w:t>
             </w:r>
+            <w:proofErr w:type="spellEnd"/>
           </w:p>
         </w:tc>
         <w:tc>
@@ -30988,6 +32047,7 @@
                 <w:lang w:eastAsia="es-VE"/>
               </w:rPr>
             </w:pPr>
+            <w:proofErr w:type="spellStart"/>
             <w:r>
               <w:rPr>
                 <w:rFonts w:ascii="Times New Roman" w:eastAsia="Times New Roman" w:hAnsi="Times New Roman" w:cs="Times New Roman"/>
@@ -30999,6 +32059,7 @@
               </w:rPr>
               <w:t>PK</w:t>
             </w:r>
+            <w:proofErr w:type="spellEnd"/>
           </w:p>
         </w:tc>
         <w:tc>
@@ -31222,6 +32283,7 @@
                 <w:lang w:eastAsia="es-VE"/>
               </w:rPr>
             </w:pPr>
+            <w:proofErr w:type="spellStart"/>
             <w:r>
               <w:rPr>
                 <w:rFonts w:ascii="Times New Roman" w:eastAsia="Times New Roman" w:hAnsi="Times New Roman" w:cs="Times New Roman"/>
@@ -31233,6 +32295,7 @@
               </w:rPr>
               <w:t>FK</w:t>
             </w:r>
+            <w:proofErr w:type="spellEnd"/>
           </w:p>
         </w:tc>
         <w:tc>
@@ -31257,6 +32320,7 @@
                 <w:lang w:eastAsia="es-VE"/>
               </w:rPr>
             </w:pPr>
+            <w:proofErr w:type="spellStart"/>
             <w:r>
               <w:rPr>
                 <w:rFonts w:ascii="Segoe UI" w:eastAsia="Times New Roman" w:hAnsi="Segoe UI" w:cs="Segoe UI"/>
@@ -31266,6 +32330,7 @@
               </w:rPr>
               <w:t>jugador_id</w:t>
             </w:r>
+            <w:proofErr w:type="spellEnd"/>
           </w:p>
         </w:tc>
         <w:tc>
@@ -31290,6 +32355,7 @@
                 <w:lang w:eastAsia="es-VE"/>
               </w:rPr>
             </w:pPr>
+            <w:proofErr w:type="spellStart"/>
             <w:r>
               <w:rPr>
                 <w:rFonts w:ascii="Segoe UI" w:eastAsia="Times New Roman" w:hAnsi="Segoe UI" w:cs="Segoe UI"/>
@@ -31299,6 +32365,7 @@
               </w:rPr>
               <w:t>INTEGER</w:t>
             </w:r>
+            <w:proofErr w:type="spellEnd"/>
           </w:p>
         </w:tc>
         <w:tc>
@@ -31389,6 +32456,7 @@
                 <w:lang w:eastAsia="es-VE"/>
               </w:rPr>
             </w:pPr>
+            <w:proofErr w:type="spellStart"/>
             <w:r>
               <w:rPr>
                 <w:rFonts w:ascii="Segoe UI" w:eastAsia="Times New Roman" w:hAnsi="Segoe UI" w:cs="Segoe UI"/>
@@ -31396,8 +32464,29 @@
                 <w:szCs w:val="23"/>
                 <w:lang w:eastAsia="es-VE"/>
               </w:rPr>
-              <w:t>FK a JUGADOR.id</w:t>
-            </w:r>
+              <w:t>FK</w:t>
+            </w:r>
+            <w:proofErr w:type="spellEnd"/>
+            <w:r>
+              <w:rPr>
+                <w:rFonts w:ascii="Segoe UI" w:eastAsia="Times New Roman" w:hAnsi="Segoe UI" w:cs="Segoe UI"/>
+                <w:sz w:val="23"/>
+                <w:szCs w:val="23"/>
+                <w:lang w:eastAsia="es-VE"/>
+              </w:rPr>
+              <w:t xml:space="preserve"> a </w:t>
+            </w:r>
+            <w:proofErr w:type="spellStart"/>
+            <w:r>
+              <w:rPr>
+                <w:rFonts w:ascii="Segoe UI" w:eastAsia="Times New Roman" w:hAnsi="Segoe UI" w:cs="Segoe UI"/>
+                <w:sz w:val="23"/>
+                <w:szCs w:val="23"/>
+                <w:lang w:eastAsia="es-VE"/>
+              </w:rPr>
+              <w:t>JUGADOR.id</w:t>
+            </w:r>
+            <w:proofErr w:type="spellEnd"/>
           </w:p>
         </w:tc>
         <w:tc>
@@ -31480,6 +32569,7 @@
                 <w:lang w:eastAsia="es-VE"/>
               </w:rPr>
             </w:pPr>
+            <w:proofErr w:type="spellStart"/>
             <w:r>
               <w:rPr>
                 <w:rFonts w:ascii="Segoe UI" w:eastAsia="Times New Roman" w:hAnsi="Segoe UI" w:cs="Segoe UI"/>
@@ -31489,6 +32579,7 @@
               </w:rPr>
               <w:t>puntuacion_maxima</w:t>
             </w:r>
+            <w:proofErr w:type="spellEnd"/>
           </w:p>
         </w:tc>
         <w:tc>
@@ -31513,6 +32604,7 @@
                 <w:lang w:eastAsia="es-VE"/>
               </w:rPr>
             </w:pPr>
+            <w:proofErr w:type="spellStart"/>
             <w:r>
               <w:rPr>
                 <w:rFonts w:ascii="Segoe UI" w:eastAsia="Times New Roman" w:hAnsi="Segoe UI" w:cs="Segoe UI"/>
@@ -31522,6 +32614,7 @@
               </w:rPr>
               <w:t>INTEGER</w:t>
             </w:r>
+            <w:proofErr w:type="spellEnd"/>
           </w:p>
         </w:tc>
         <w:tc>
@@ -31710,7 +32803,31 @@
         <w:annotationRef/>
       </w:r>
       <w:r>
-        <w:t>Pero nosotros queremos que nuestro publico objetivo sean ellos, puesto que seria un reto mas grande recopilar la información de esas otras carreras.</w:t>
+        <w:t xml:space="preserve">Pero nosotros queremos que nuestro </w:t>
+      </w:r>
+      <w:proofErr w:type="spellStart"/>
+      <w:r>
+        <w:t>publico</w:t>
+      </w:r>
+      <w:proofErr w:type="spellEnd"/>
+      <w:r>
+        <w:t xml:space="preserve"> objetivo sean ellos, puesto que </w:t>
+      </w:r>
+      <w:proofErr w:type="spellStart"/>
+      <w:r>
+        <w:t>seria</w:t>
+      </w:r>
+      <w:proofErr w:type="spellEnd"/>
+      <w:r>
+        <w:t xml:space="preserve"> un reto </w:t>
+      </w:r>
+      <w:proofErr w:type="spellStart"/>
+      <w:r>
+        <w:t>mas</w:t>
+      </w:r>
+      <w:proofErr w:type="spellEnd"/>
+      <w:r>
+        <w:t xml:space="preserve"> grande recopilar la información de esas otras carreras.</w:t>
       </w:r>
     </w:p>
   </w:comment>
@@ -31865,7 +32982,15 @@
         <w:annotationRef/>
       </w:r>
       <w:r>
-        <w:t>Igual para los requerimientos no funcionales, una tabla para que todo se vea mas organizado y mejor presentado</w:t>
+        <w:t xml:space="preserve">Igual para los requerimientos no funcionales, una tabla para que todo se vea </w:t>
+      </w:r>
+      <w:proofErr w:type="spellStart"/>
+      <w:r>
+        <w:t>mas</w:t>
+      </w:r>
+      <w:proofErr w:type="spellEnd"/>
+      <w:r>
+        <w:t xml:space="preserve"> organizado y mejor presentado</w:t>
       </w:r>
     </w:p>
   </w:comment>
@@ -31929,7 +33054,15 @@
         <w:annotationRef/>
       </w:r>
       <w:r>
-        <w:t>Traten de organizar el plan de acción que quede en una pagina horizontal, para que se pueda ver mejor y no quede cortado.</w:t>
+        <w:t xml:space="preserve">Traten de organizar el plan de acción que quede en una </w:t>
+      </w:r>
+      <w:proofErr w:type="spellStart"/>
+      <w:r>
+        <w:t>pagina</w:t>
+      </w:r>
+      <w:proofErr w:type="spellEnd"/>
+      <w:r>
+        <w:t xml:space="preserve"> horizontal, para que se pueda ver mejor y no quede cortado.</w:t>
       </w:r>
     </w:p>
   </w:comment>

</xml_diff>